<commit_message>
Weekly Report - Week11 Baselined
</commit_message>
<xml_diff>
--- a/Docs/Weekly Report/Weekly Report - Week11.docx
+++ b/Docs/Weekly Report/Weekly Report - Week11.docx
@@ -57,7 +57,7 @@
                   </w:tcPr>
                   <w:p>
                     <w:pPr>
-                      <w:pStyle w:val="NoSpacing"/>
+                      <w:pStyle w:val="SemEspaamento"/>
                       <w:rPr>
                         <w:rFonts w:asciiTheme="majorHAnsi" w:eastAsiaTheme="majorEastAsia" w:hAnsiTheme="majorHAnsi" w:cstheme="majorBidi"/>
                       </w:rPr>
@@ -95,7 +95,7 @@
                 <w:sdtContent>
                   <w:p>
                     <w:pPr>
-                      <w:pStyle w:val="NoSpacing"/>
+                      <w:pStyle w:val="SemEspaamento"/>
                       <w:rPr>
                         <w:rFonts w:asciiTheme="majorHAnsi" w:eastAsiaTheme="majorEastAsia" w:hAnsiTheme="majorHAnsi" w:cstheme="majorBidi"/>
                         <w:color w:val="4F81BD" w:themeColor="accent1"/>
@@ -142,7 +142,7 @@
                   </w:tcPr>
                   <w:p>
                     <w:pPr>
-                      <w:pStyle w:val="NoSpacing"/>
+                      <w:pStyle w:val="SemEspaamento"/>
                       <w:rPr>
                         <w:rFonts w:asciiTheme="majorHAnsi" w:eastAsiaTheme="majorEastAsia" w:hAnsiTheme="majorHAnsi" w:cstheme="majorBidi"/>
                       </w:rPr>
@@ -195,7 +195,7 @@
                 <w:sdtContent>
                   <w:p>
                     <w:pPr>
-                      <w:pStyle w:val="NoSpacing"/>
+                      <w:pStyle w:val="SemEspaamento"/>
                       <w:rPr>
                         <w:color w:val="4F81BD" w:themeColor="accent1"/>
                       </w:rPr>
@@ -228,7 +228,7 @@
                 <w:sdtContent>
                   <w:p>
                     <w:pPr>
-                      <w:pStyle w:val="NoSpacing"/>
+                      <w:pStyle w:val="SemEspaamento"/>
                       <w:rPr>
                         <w:color w:val="4F81BD" w:themeColor="accent1"/>
                       </w:rPr>
@@ -244,7 +244,7 @@
               </w:sdt>
               <w:p>
                 <w:pPr>
-                  <w:pStyle w:val="NoSpacing"/>
+                  <w:pStyle w:val="SemEspaamento"/>
                   <w:rPr>
                     <w:color w:val="4F81BD" w:themeColor="accent1"/>
                   </w:rPr>
@@ -622,7 +622,7 @@
       <w:sdtContent>
         <w:p>
           <w:pPr>
-            <w:pStyle w:val="TOCHeading"/>
+            <w:pStyle w:val="Cabealhodondice"/>
           </w:pPr>
           <w:r>
             <w:t>Content</w:t>
@@ -630,7 +630,7 @@
         </w:p>
         <w:p>
           <w:pPr>
-            <w:pStyle w:val="TOC1"/>
+            <w:pStyle w:val="ndice1"/>
             <w:tabs>
               <w:tab w:val="left" w:pos="440"/>
               <w:tab w:val="right" w:leader="dot" w:pos="8494"/>
@@ -657,7 +657,7 @@
           <w:hyperlink w:anchor="_Toc356810332" w:history="1">
             <w:r>
               <w:rPr>
-                <w:rStyle w:val="Hyperlink"/>
+                <w:rStyle w:val="Hiperligao"/>
                 <w:noProof/>
                 <w:lang w:val="en-US"/>
               </w:rPr>
@@ -671,7 +671,7 @@
             </w:r>
             <w:r>
               <w:rPr>
-                <w:rStyle w:val="Hyperlink"/>
+                <w:rStyle w:val="Hiperligao"/>
                 <w:noProof/>
                 <w:lang w:val="en-US"/>
               </w:rPr>
@@ -729,7 +729,7 @@
         </w:p>
         <w:p>
           <w:pPr>
-            <w:pStyle w:val="TOC1"/>
+            <w:pStyle w:val="ndice1"/>
             <w:tabs>
               <w:tab w:val="left" w:pos="660"/>
               <w:tab w:val="right" w:leader="dot" w:pos="8494"/>
@@ -741,7 +741,7 @@
           <w:hyperlink w:anchor="_Toc356810333" w:history="1">
             <w:r>
               <w:rPr>
-                <w:rStyle w:val="Hyperlink"/>
+                <w:rStyle w:val="Hiperligao"/>
                 <w:noProof/>
                 <w:lang w:val="en-US"/>
               </w:rPr>
@@ -755,7 +755,7 @@
             </w:r>
             <w:r>
               <w:rPr>
-                <w:rStyle w:val="Hyperlink"/>
+                <w:rStyle w:val="Hiperligao"/>
                 <w:noProof/>
                 <w:lang w:val="en-US"/>
               </w:rPr>
@@ -813,7 +813,7 @@
         </w:p>
         <w:p>
           <w:pPr>
-            <w:pStyle w:val="TOC1"/>
+            <w:pStyle w:val="ndice1"/>
             <w:tabs>
               <w:tab w:val="left" w:pos="660"/>
               <w:tab w:val="right" w:leader="dot" w:pos="8494"/>
@@ -825,7 +825,7 @@
           <w:hyperlink w:anchor="_Toc356810334" w:history="1">
             <w:r>
               <w:rPr>
-                <w:rStyle w:val="Hyperlink"/>
+                <w:rStyle w:val="Hiperligao"/>
                 <w:noProof/>
                 <w:lang w:val="en-US"/>
               </w:rPr>
@@ -839,7 +839,7 @@
             </w:r>
             <w:r>
               <w:rPr>
-                <w:rStyle w:val="Hyperlink"/>
+                <w:rStyle w:val="Hiperligao"/>
                 <w:noProof/>
                 <w:lang w:val="en-US"/>
               </w:rPr>
@@ -897,7 +897,7 @@
         </w:p>
         <w:p>
           <w:pPr>
-            <w:pStyle w:val="TOC1"/>
+            <w:pStyle w:val="ndice1"/>
             <w:tabs>
               <w:tab w:val="left" w:pos="660"/>
               <w:tab w:val="right" w:leader="dot" w:pos="8494"/>
@@ -909,7 +909,7 @@
           <w:hyperlink w:anchor="_Toc356810335" w:history="1">
             <w:r>
               <w:rPr>
-                <w:rStyle w:val="Hyperlink"/>
+                <w:rStyle w:val="Hiperligao"/>
                 <w:noProof/>
                 <w:lang w:val="en-US"/>
               </w:rPr>
@@ -923,7 +923,7 @@
             </w:r>
             <w:r>
               <w:rPr>
-                <w:rStyle w:val="Hyperlink"/>
+                <w:rStyle w:val="Hiperligao"/>
                 <w:noProof/>
                 <w:lang w:val="en-US"/>
               </w:rPr>
@@ -981,7 +981,7 @@
         </w:p>
         <w:p>
           <w:pPr>
-            <w:pStyle w:val="TOC1"/>
+            <w:pStyle w:val="ndice1"/>
             <w:tabs>
               <w:tab w:val="left" w:pos="440"/>
               <w:tab w:val="right" w:leader="dot" w:pos="8494"/>
@@ -993,7 +993,7 @@
           <w:hyperlink w:anchor="_Toc356810336" w:history="1">
             <w:r>
               <w:rPr>
-                <w:rStyle w:val="Hyperlink"/>
+                <w:rStyle w:val="Hiperligao"/>
                 <w:noProof/>
                 <w:lang w:val="en-US"/>
               </w:rPr>
@@ -1007,7 +1007,7 @@
             </w:r>
             <w:r>
               <w:rPr>
-                <w:rStyle w:val="Hyperlink"/>
+                <w:rStyle w:val="Hiperligao"/>
                 <w:noProof/>
                 <w:lang w:val="en-US"/>
               </w:rPr>
@@ -1065,7 +1065,7 @@
         </w:p>
         <w:p>
           <w:pPr>
-            <w:pStyle w:val="TOC1"/>
+            <w:pStyle w:val="ndice1"/>
             <w:tabs>
               <w:tab w:val="left" w:pos="440"/>
               <w:tab w:val="right" w:leader="dot" w:pos="8494"/>
@@ -1077,7 +1077,7 @@
           <w:hyperlink w:anchor="_Toc356810337" w:history="1">
             <w:r>
               <w:rPr>
-                <w:rStyle w:val="Hyperlink"/>
+                <w:rStyle w:val="Hiperligao"/>
                 <w:noProof/>
                 <w:lang w:val="en-US"/>
               </w:rPr>
@@ -1091,7 +1091,7 @@
             </w:r>
             <w:r>
               <w:rPr>
-                <w:rStyle w:val="Hyperlink"/>
+                <w:rStyle w:val="Hiperligao"/>
                 <w:noProof/>
                 <w:lang w:val="en-US"/>
               </w:rPr>
@@ -1149,7 +1149,7 @@
         </w:p>
         <w:p>
           <w:pPr>
-            <w:pStyle w:val="TOC1"/>
+            <w:pStyle w:val="ndice1"/>
             <w:tabs>
               <w:tab w:val="left" w:pos="440"/>
               <w:tab w:val="right" w:leader="dot" w:pos="8494"/>
@@ -1161,7 +1161,7 @@
           <w:hyperlink w:anchor="_Toc356810338" w:history="1">
             <w:r>
               <w:rPr>
-                <w:rStyle w:val="Hyperlink"/>
+                <w:rStyle w:val="Hiperligao"/>
                 <w:noProof/>
                 <w:lang w:val="en-US"/>
               </w:rPr>
@@ -1175,7 +1175,7 @@
             </w:r>
             <w:r>
               <w:rPr>
-                <w:rStyle w:val="Hyperlink"/>
+                <w:rStyle w:val="Hiperligao"/>
                 <w:noProof/>
                 <w:lang w:val="en-US"/>
               </w:rPr>
@@ -1233,7 +1233,7 @@
         </w:p>
         <w:p>
           <w:pPr>
-            <w:pStyle w:val="TOC1"/>
+            <w:pStyle w:val="ndice1"/>
             <w:tabs>
               <w:tab w:val="left" w:pos="660"/>
               <w:tab w:val="right" w:leader="dot" w:pos="8494"/>
@@ -1245,7 +1245,7 @@
           <w:hyperlink w:anchor="_Toc356810339" w:history="1">
             <w:r>
               <w:rPr>
-                <w:rStyle w:val="Hyperlink"/>
+                <w:rStyle w:val="Hiperligao"/>
                 <w:noProof/>
                 <w:lang w:val="en-US"/>
               </w:rPr>
@@ -1259,7 +1259,7 @@
             </w:r>
             <w:r>
               <w:rPr>
-                <w:rStyle w:val="Hyperlink"/>
+                <w:rStyle w:val="Hiperligao"/>
                 <w:noProof/>
                 <w:lang w:val="en-US"/>
               </w:rPr>
@@ -1317,7 +1317,7 @@
         </w:p>
         <w:p>
           <w:pPr>
-            <w:pStyle w:val="TOC1"/>
+            <w:pStyle w:val="ndice1"/>
             <w:tabs>
               <w:tab w:val="left" w:pos="660"/>
               <w:tab w:val="right" w:leader="dot" w:pos="8494"/>
@@ -1329,7 +1329,7 @@
           <w:hyperlink w:anchor="_Toc356810340" w:history="1">
             <w:r>
               <w:rPr>
-                <w:rStyle w:val="Hyperlink"/>
+                <w:rStyle w:val="Hiperligao"/>
                 <w:noProof/>
                 <w:lang w:val="en-US"/>
               </w:rPr>
@@ -1343,7 +1343,7 @@
             </w:r>
             <w:r>
               <w:rPr>
-                <w:rStyle w:val="Hyperlink"/>
+                <w:rStyle w:val="Hiperligao"/>
                 <w:noProof/>
                 <w:lang w:val="en-US"/>
               </w:rPr>
@@ -1401,7 +1401,7 @@
         </w:p>
         <w:p>
           <w:pPr>
-            <w:pStyle w:val="TOC1"/>
+            <w:pStyle w:val="ndice1"/>
             <w:tabs>
               <w:tab w:val="left" w:pos="660"/>
               <w:tab w:val="right" w:leader="dot" w:pos="8494"/>
@@ -1413,7 +1413,7 @@
           <w:hyperlink w:anchor="_Toc356810341" w:history="1">
             <w:r>
               <w:rPr>
-                <w:rStyle w:val="Hyperlink"/>
+                <w:rStyle w:val="Hiperligao"/>
                 <w:noProof/>
                 <w:lang w:val="en-US"/>
               </w:rPr>
@@ -1427,7 +1427,7 @@
             </w:r>
             <w:r>
               <w:rPr>
-                <w:rStyle w:val="Hyperlink"/>
+                <w:rStyle w:val="Hiperligao"/>
                 <w:noProof/>
                 <w:lang w:val="en-US"/>
               </w:rPr>
@@ -1485,7 +1485,7 @@
         </w:p>
         <w:p>
           <w:pPr>
-            <w:pStyle w:val="TOC1"/>
+            <w:pStyle w:val="ndice1"/>
             <w:tabs>
               <w:tab w:val="left" w:pos="440"/>
               <w:tab w:val="right" w:leader="dot" w:pos="8494"/>
@@ -1497,7 +1497,7 @@
           <w:hyperlink w:anchor="_Toc356810342" w:history="1">
             <w:r>
               <w:rPr>
-                <w:rStyle w:val="Hyperlink"/>
+                <w:rStyle w:val="Hiperligao"/>
                 <w:noProof/>
                 <w:lang w:val="en-US"/>
               </w:rPr>
@@ -1511,7 +1511,7 @@
             </w:r>
             <w:r>
               <w:rPr>
-                <w:rStyle w:val="Hyperlink"/>
+                <w:rStyle w:val="Hiperligao"/>
                 <w:noProof/>
                 <w:lang w:val="en-US"/>
               </w:rPr>
@@ -1592,7 +1592,7 @@
     </w:p>
     <w:p>
       <w:pPr>
-        <w:pStyle w:val="TableofFigures"/>
+        <w:pStyle w:val="ndicedeilustraes"/>
         <w:tabs>
           <w:tab w:val="right" w:leader="dot" w:pos="8494"/>
         </w:tabs>
@@ -1618,7 +1618,7 @@
       <w:hyperlink w:anchor="_Toc356810329" w:history="1">
         <w:r>
           <w:rPr>
-            <w:rStyle w:val="Hyperlink"/>
+            <w:rStyle w:val="Hiperligao"/>
             <w:noProof/>
             <w:lang w:val="en-US"/>
           </w:rPr>
@@ -1676,7 +1676,7 @@
     </w:p>
     <w:p>
       <w:pPr>
-        <w:pStyle w:val="TableofFigures"/>
+        <w:pStyle w:val="ndicedeilustraes"/>
         <w:tabs>
           <w:tab w:val="right" w:leader="dot" w:pos="8494"/>
         </w:tabs>
@@ -1687,7 +1687,7 @@
       <w:hyperlink w:anchor="_Toc356810330" w:history="1">
         <w:r>
           <w:rPr>
-            <w:rStyle w:val="Hyperlink"/>
+            <w:rStyle w:val="Hiperligao"/>
             <w:noProof/>
             <w:lang w:val="en-US"/>
           </w:rPr>
@@ -1745,7 +1745,7 @@
     </w:p>
     <w:p>
       <w:pPr>
-        <w:pStyle w:val="TableofFigures"/>
+        <w:pStyle w:val="ndicedeilustraes"/>
         <w:tabs>
           <w:tab w:val="right" w:leader="dot" w:pos="8494"/>
         </w:tabs>
@@ -1756,7 +1756,7 @@
       <w:hyperlink w:anchor="_Toc356810331" w:history="1">
         <w:r>
           <w:rPr>
-            <w:rStyle w:val="Hyperlink"/>
+            <w:rStyle w:val="Hiperligao"/>
             <w:noProof/>
             <w:lang w:val="en-US"/>
           </w:rPr>
@@ -1835,7 +1835,7 @@
     </w:p>
     <w:p>
       <w:pPr>
-        <w:pStyle w:val="TableofFigures"/>
+        <w:pStyle w:val="ndicedeilustraes"/>
         <w:tabs>
           <w:tab w:val="right" w:leader="dot" w:pos="8494"/>
         </w:tabs>
@@ -1861,7 +1861,7 @@
       <w:hyperlink w:anchor="_Toc356810343" w:history="1">
         <w:r>
           <w:rPr>
-            <w:rStyle w:val="Hyperlink"/>
+            <w:rStyle w:val="Hiperligao"/>
             <w:noProof/>
             <w:lang w:val="en-US"/>
           </w:rPr>
@@ -1919,7 +1919,7 @@
     </w:p>
     <w:p>
       <w:pPr>
-        <w:pStyle w:val="TableofFigures"/>
+        <w:pStyle w:val="ndicedeilustraes"/>
         <w:tabs>
           <w:tab w:val="right" w:leader="dot" w:pos="8494"/>
         </w:tabs>
@@ -1930,7 +1930,7 @@
       <w:hyperlink w:anchor="_Toc356810344" w:history="1">
         <w:r>
           <w:rPr>
-            <w:rStyle w:val="Hyperlink"/>
+            <w:rStyle w:val="Hiperligao"/>
             <w:noProof/>
             <w:lang w:val="en-US"/>
           </w:rPr>
@@ -1988,7 +1988,7 @@
     </w:p>
     <w:p>
       <w:pPr>
-        <w:pStyle w:val="TableofFigures"/>
+        <w:pStyle w:val="ndicedeilustraes"/>
         <w:tabs>
           <w:tab w:val="right" w:leader="dot" w:pos="8494"/>
         </w:tabs>
@@ -1999,7 +1999,7 @@
       <w:hyperlink w:anchor="_Toc356810345" w:history="1">
         <w:r>
           <w:rPr>
-            <w:rStyle w:val="Hyperlink"/>
+            <w:rStyle w:val="Hiperligao"/>
             <w:noProof/>
             <w:lang w:val="en-US"/>
           </w:rPr>
@@ -2071,7 +2071,7 @@
     <w:p/>
     <w:tbl>
       <w:tblPr>
-        <w:tblStyle w:val="TableGrid"/>
+        <w:tblStyle w:val="Tabelacomgrelha"/>
         <w:tblW w:w="9606" w:type="dxa"/>
         <w:tblLook w:val="04A0" w:firstRow="1" w:lastRow="0" w:firstColumn="1" w:lastColumn="0" w:noHBand="0" w:noVBand="1"/>
       </w:tblPr>
@@ -2239,7 +2239,7 @@
             <w:sdtContent>
               <w:p>
                 <w:pPr>
-                  <w:pStyle w:val="NoSpacing"/>
+                  <w:pStyle w:val="SemEspaamento"/>
                   <w:jc w:val="center"/>
                   <w:rPr>
                     <w:rFonts w:eastAsiaTheme="minorHAnsi"/>
@@ -2323,7 +2323,7 @@
           </w:tcPr>
           <w:p>
             <w:pPr>
-              <w:pStyle w:val="NoSpacing"/>
+              <w:pStyle w:val="SemEspaamento"/>
               <w:jc w:val="center"/>
             </w:pPr>
             <w:r>
@@ -2406,7 +2406,7 @@
           </w:tcPr>
           <w:p>
             <w:pPr>
-              <w:pStyle w:val="NoSpacing"/>
+              <w:pStyle w:val="SemEspaamento"/>
               <w:jc w:val="center"/>
               <w:rPr>
                 <w:lang w:val="en-GB"/>
@@ -2478,104 +2478,6 @@
               </w:rPr>
               <w:t>Contributor</w:t>
             </w:r>
-          </w:p>
-        </w:tc>
-      </w:tr>
-      <w:tr>
-        <w:trPr>
-          <w:ins w:id="4" w:author="Rui Ganhoto" w:date="2013-05-20T20:18:00Z"/>
-        </w:trPr>
-        <w:tc>
-          <w:tcPr>
-            <w:tcW w:w="1668" w:type="dxa"/>
-            <w:vAlign w:val="center"/>
-          </w:tcPr>
-          <w:p>
-            <w:pPr>
-              <w:pStyle w:val="NoSpacing"/>
-              <w:jc w:val="center"/>
-              <w:rPr>
-                <w:ins w:id="5" w:author="Rui Ganhoto" w:date="2013-05-20T20:18:00Z"/>
-                <w:lang w:val="en-GB"/>
-              </w:rPr>
-            </w:pPr>
-            <w:ins w:id="6" w:author="Rui Ganhoto" w:date="2013-05-20T20:18:00Z">
-              <w:r>
-                <w:rPr>
-                  <w:lang w:val="en-GB"/>
-                </w:rPr>
-                <w:t>20-05-2013</w:t>
-              </w:r>
-            </w:ins>
-          </w:p>
-        </w:tc>
-        <w:tc>
-          <w:tcPr>
-            <w:tcW w:w="2268" w:type="dxa"/>
-            <w:vAlign w:val="center"/>
-          </w:tcPr>
-          <w:p>
-            <w:pPr>
-              <w:jc w:val="center"/>
-              <w:rPr>
-                <w:ins w:id="7" w:author="Rui Ganhoto" w:date="2013-05-20T20:18:00Z"/>
-                <w:lang w:val="en-US"/>
-              </w:rPr>
-            </w:pPr>
-            <w:ins w:id="8" w:author="Rui Ganhoto" w:date="2013-05-20T20:19:00Z">
-              <w:r>
-                <w:rPr>
-                  <w:lang w:val="en-US"/>
-                </w:rPr>
-                <w:t>Rui Ganhoto</w:t>
-              </w:r>
-            </w:ins>
-          </w:p>
-        </w:tc>
-        <w:tc>
-          <w:tcPr>
-            <w:tcW w:w="3260" w:type="dxa"/>
-            <w:vAlign w:val="center"/>
-          </w:tcPr>
-          <w:p>
-            <w:pPr>
-              <w:jc w:val="center"/>
-              <w:rPr>
-                <w:ins w:id="9" w:author="Rui Ganhoto" w:date="2013-05-20T20:18:00Z"/>
-                <w:lang w:val="en-US"/>
-              </w:rPr>
-            </w:pPr>
-            <w:ins w:id="10" w:author="Rui Ganhoto" w:date="2013-05-20T20:18:00Z">
-              <w:r>
-                <w:rPr>
-                  <w:lang w:val="en-US"/>
-                </w:rPr>
-                <w:t>a21170460@alunos.isec.pt</w:t>
-              </w:r>
-            </w:ins>
-          </w:p>
-        </w:tc>
-        <w:tc>
-          <w:tcPr>
-            <w:tcW w:w="2410" w:type="dxa"/>
-            <w:vAlign w:val="center"/>
-          </w:tcPr>
-          <w:p>
-            <w:pPr>
-              <w:jc w:val="center"/>
-              <w:rPr>
-                <w:ins w:id="11" w:author="Rui Ganhoto" w:date="2013-05-20T20:18:00Z"/>
-                <w:lang w:val="en-US"/>
-              </w:rPr>
-            </w:pPr>
-            <w:ins w:id="12" w:author="Rui Ganhoto" w:date="2013-05-20T20:18:00Z">
-              <w:r>
-                <w:rPr>
-                  <w:lang w:val="en-US"/>
-                </w:rPr>
-                <w:t>Contributor</w:t>
-              </w:r>
-            </w:ins>
           </w:p>
         </w:tc>
       </w:tr>
@@ -2587,7 +2489,90 @@
           </w:tcPr>
           <w:p>
             <w:pPr>
-              <w:pStyle w:val="NoSpacing"/>
+              <w:pStyle w:val="SemEspaamento"/>
+              <w:jc w:val="center"/>
+              <w:rPr>
+                <w:lang w:val="en-GB"/>
+              </w:rPr>
+            </w:pPr>
+            <w:r>
+              <w:rPr>
+                <w:lang w:val="en-GB"/>
+              </w:rPr>
+              <w:t>20-05-2013</w:t>
+            </w:r>
+          </w:p>
+        </w:tc>
+        <w:tc>
+          <w:tcPr>
+            <w:tcW w:w="2268" w:type="dxa"/>
+            <w:vAlign w:val="center"/>
+          </w:tcPr>
+          <w:p>
+            <w:pPr>
+              <w:jc w:val="center"/>
+              <w:rPr>
+                <w:lang w:val="en-US"/>
+              </w:rPr>
+            </w:pPr>
+            <w:r>
+              <w:rPr>
+                <w:lang w:val="en-US"/>
+              </w:rPr>
+              <w:t>Rui Ganhoto</w:t>
+            </w:r>
+          </w:p>
+        </w:tc>
+        <w:tc>
+          <w:tcPr>
+            <w:tcW w:w="3260" w:type="dxa"/>
+            <w:vAlign w:val="center"/>
+          </w:tcPr>
+          <w:p>
+            <w:pPr>
+              <w:jc w:val="center"/>
+              <w:rPr>
+                <w:lang w:val="en-US"/>
+              </w:rPr>
+            </w:pPr>
+            <w:r>
+              <w:rPr>
+                <w:lang w:val="en-US"/>
+              </w:rPr>
+              <w:t>a21170460@alunos.isec.pt</w:t>
+            </w:r>
+          </w:p>
+        </w:tc>
+        <w:tc>
+          <w:tcPr>
+            <w:tcW w:w="2410" w:type="dxa"/>
+            <w:vAlign w:val="center"/>
+          </w:tcPr>
+          <w:p>
+            <w:pPr>
+              <w:jc w:val="center"/>
+              <w:rPr>
+                <w:lang w:val="en-US"/>
+              </w:rPr>
+            </w:pPr>
+            <w:r>
+              <w:rPr>
+                <w:lang w:val="en-US"/>
+              </w:rPr>
+              <w:t>Contributor</w:t>
+            </w:r>
+          </w:p>
+        </w:tc>
+      </w:tr>
+      <w:tr>
+        <w:tc>
+          <w:tcPr>
+            <w:tcW w:w="1668" w:type="dxa"/>
+            <w:vAlign w:val="center"/>
+          </w:tcPr>
+          <w:p>
+            <w:pPr>
+              <w:pStyle w:val="SemEspaamento"/>
               <w:jc w:val="center"/>
               <w:rPr>
                 <w:lang w:val="en-GB"/>
@@ -2646,7 +2631,7 @@
           </w:tcPr>
           <w:p>
             <w:pPr>
-              <w:pStyle w:val="NoSpacing"/>
+              <w:pStyle w:val="SemEspaamento"/>
               <w:jc w:val="center"/>
               <w:rPr>
                 <w:lang w:val="en-GB"/>
@@ -2700,12 +2685,12 @@
     </w:tbl>
     <w:p>
       <w:pPr>
-        <w:pStyle w:val="Caption"/>
-        <w:rPr>
-          <w:lang w:val="en-US"/>
-        </w:rPr>
-      </w:pPr>
-      <w:bookmarkStart w:id="13" w:name="_Toc356810343"/>
+        <w:pStyle w:val="Legenda"/>
+        <w:rPr>
+          <w:lang w:val="en-US"/>
+        </w:rPr>
+      </w:pPr>
+      <w:bookmarkStart w:id="8" w:name="_Toc356810343"/>
       <w:r>
         <w:rPr>
           <w:lang w:val="en-US"/>
@@ -2756,7 +2741,7 @@
         </w:rPr>
         <w:t>Contributors</w:t>
       </w:r>
-      <w:bookmarkEnd w:id="13"/>
+      <w:bookmarkEnd w:id="8"/>
     </w:p>
     <w:p>
       <w:pPr>
@@ -2767,7 +2752,7 @@
     </w:p>
     <w:tbl>
       <w:tblPr>
-        <w:tblStyle w:val="TableGrid"/>
+        <w:tblStyle w:val="Tabelacomgrelha"/>
         <w:tblW w:w="9607" w:type="dxa"/>
         <w:tblLook w:val="04A0" w:firstRow="1" w:lastRow="0" w:firstColumn="1" w:lastColumn="0" w:noHBand="0" w:noVBand="1"/>
       </w:tblPr>
@@ -2989,7 +2974,7 @@
             <w:sdtContent>
               <w:p>
                 <w:pPr>
-                  <w:pStyle w:val="NoSpacing"/>
+                  <w:pStyle w:val="SemEspaamento"/>
                   <w:jc w:val="center"/>
                   <w:rPr>
                     <w:rFonts w:eastAsiaTheme="minorHAnsi"/>
@@ -3107,7 +3092,7 @@
           </w:tcPr>
           <w:p>
             <w:pPr>
-              <w:pStyle w:val="NoSpacing"/>
+              <w:pStyle w:val="SemEspaamento"/>
               <w:jc w:val="center"/>
               <w:rPr>
                 <w:rFonts w:eastAsiaTheme="minorHAnsi"/>
@@ -3227,7 +3212,7 @@
           </w:tcPr>
           <w:p>
             <w:pPr>
-              <w:pStyle w:val="NoSpacing"/>
+              <w:pStyle w:val="SemEspaamento"/>
               <w:jc w:val="center"/>
               <w:rPr>
                 <w:rFonts w:eastAsiaTheme="minorHAnsi"/>
@@ -3347,7 +3332,7 @@
           </w:tcPr>
           <w:p>
             <w:pPr>
-              <w:pStyle w:val="NoSpacing"/>
+              <w:pStyle w:val="SemEspaamento"/>
               <w:jc w:val="center"/>
               <w:rPr>
                 <w:rFonts w:eastAsiaTheme="minorHAnsi"/>
@@ -3463,7 +3448,7 @@
           </w:tcPr>
           <w:p>
             <w:pPr>
-              <w:pStyle w:val="NoSpacing"/>
+              <w:pStyle w:val="SemEspaamento"/>
               <w:jc w:val="center"/>
               <w:rPr>
                 <w:rFonts w:eastAsiaTheme="minorHAnsi"/>
@@ -3541,7 +3526,7 @@
               <w:rPr>
                 <w:lang w:val="en-US"/>
               </w:rPr>
-              <w:t>2</w:t>
+              <w:t>3</w:t>
             </w:r>
           </w:p>
         </w:tc>
@@ -3589,7 +3574,7 @@
           </w:tcPr>
           <w:p>
             <w:pPr>
-              <w:pStyle w:val="NoSpacing"/>
+              <w:pStyle w:val="SemEspaamento"/>
               <w:jc w:val="center"/>
               <w:rPr>
                 <w:rFonts w:eastAsiaTheme="minorHAnsi"/>
@@ -3722,7 +3707,7 @@
           </w:tcPr>
           <w:p>
             <w:pPr>
-              <w:pStyle w:val="NoSpacing"/>
+              <w:pStyle w:val="SemEspaamento"/>
               <w:jc w:val="center"/>
               <w:rPr>
                 <w:rFonts w:eastAsiaTheme="minorHAnsi"/>
@@ -3790,19 +3775,17 @@
                 <w:lang w:val="en-US"/>
               </w:rPr>
             </w:pPr>
-            <w:commentRangeStart w:id="14"/>
-            <w:r>
-              <w:rPr>
-                <w:lang w:val="en-US"/>
-              </w:rPr>
-              <w:t>0.2</w:t>
-            </w:r>
-            <w:commentRangeEnd w:id="14"/>
-            <w:r>
-              <w:rPr>
-                <w:rStyle w:val="CommentReference"/>
-              </w:rPr>
-              <w:commentReference w:id="14"/>
+            <w:r>
+              <w:rPr>
+                <w:lang w:val="en-US"/>
+              </w:rPr>
+              <w:t>0.</w:t>
+            </w:r>
+            <w:r>
+              <w:rPr>
+                <w:lang w:val="en-US"/>
+              </w:rPr>
+              <w:t>4</w:t>
             </w:r>
           </w:p>
         </w:tc>
@@ -3843,9 +3826,6 @@
         </w:tc>
       </w:tr>
       <w:tr>
-        <w:trPr>
-          <w:ins w:id="15" w:author="Rui Ganhoto" w:date="2013-05-20T20:19:00Z"/>
-        </w:trPr>
         <w:tc>
           <w:tcPr>
             <w:tcW w:w="1384" w:type="dxa"/>
@@ -3853,23 +3833,20 @@
           </w:tcPr>
           <w:p>
             <w:pPr>
-              <w:pStyle w:val="NoSpacing"/>
+              <w:pStyle w:val="SemEspaamento"/>
               <w:jc w:val="center"/>
               <w:rPr>
-                <w:ins w:id="16" w:author="Rui Ganhoto" w:date="2013-05-20T20:19:00Z"/>
                 <w:rFonts w:eastAsiaTheme="minorHAnsi"/>
                 <w:lang w:val="en-US"/>
               </w:rPr>
             </w:pPr>
-            <w:ins w:id="17" w:author="Rui Ganhoto" w:date="2013-05-20T20:19:00Z">
-              <w:r>
-                <w:rPr>
-                  <w:rFonts w:eastAsiaTheme="minorHAnsi"/>
-                  <w:lang w:val="en-US"/>
-                </w:rPr>
-                <w:t>20-05-2013</w:t>
-              </w:r>
-            </w:ins>
+            <w:r>
+              <w:rPr>
+                <w:rFonts w:eastAsiaTheme="minorHAnsi"/>
+                <w:lang w:val="en-US"/>
+              </w:rPr>
+              <w:t>20-05-2013</w:t>
+            </w:r>
           </w:p>
         </w:tc>
         <w:tc>
@@ -3881,18 +3858,15 @@
             <w:pPr>
               <w:jc w:val="center"/>
               <w:rPr>
-                <w:ins w:id="18" w:author="Rui Ganhoto" w:date="2013-05-20T20:19:00Z"/>
                 <w:lang w:val="en-US"/>
               </w:rPr>
             </w:pPr>
-            <w:ins w:id="19" w:author="Rui Ganhoto" w:date="2013-05-20T20:19:00Z">
-              <w:r>
-                <w:rPr>
-                  <w:lang w:val="en-US"/>
-                </w:rPr>
-                <w:t>Approved</w:t>
-              </w:r>
-            </w:ins>
+            <w:r>
+              <w:rPr>
+                <w:lang w:val="en-US"/>
+              </w:rPr>
+              <w:t>Approved</w:t>
+            </w:r>
           </w:p>
         </w:tc>
         <w:tc>
@@ -3904,7 +3878,6 @@
             <w:pPr>
               <w:jc w:val="center"/>
               <w:rPr>
-                <w:ins w:id="20" w:author="Rui Ganhoto" w:date="2013-05-20T20:19:00Z"/>
                 <w:lang w:val="en-US"/>
               </w:rPr>
             </w:pPr>
@@ -3919,18 +3892,21 @@
             <w:pPr>
               <w:jc w:val="center"/>
               <w:rPr>
-                <w:ins w:id="21" w:author="Rui Ganhoto" w:date="2013-05-20T20:19:00Z"/>
                 <w:lang w:val="en-US"/>
               </w:rPr>
             </w:pPr>
-            <w:ins w:id="22" w:author="Rui Ganhoto" w:date="2013-05-20T20:19:00Z">
-              <w:r>
-                <w:rPr>
-                  <w:lang w:val="en-US"/>
-                </w:rPr>
-                <w:t>0.2</w:t>
-              </w:r>
-            </w:ins>
+            <w:r>
+              <w:rPr>
+                <w:lang w:val="en-US"/>
+              </w:rPr>
+              <w:t>0.</w:t>
+            </w:r>
+            <w:r>
+              <w:rPr>
+                <w:lang w:val="en-US"/>
+              </w:rPr>
+              <w:t>4</w:t>
+            </w:r>
           </w:p>
         </w:tc>
         <w:tc>
@@ -3942,18 +3918,15 @@
             <w:pPr>
               <w:jc w:val="center"/>
               <w:rPr>
-                <w:ins w:id="23" w:author="Rui Ganhoto" w:date="2013-05-20T20:19:00Z"/>
                 <w:lang w:val="en-US"/>
               </w:rPr>
             </w:pPr>
-            <w:ins w:id="24" w:author="Rui Ganhoto" w:date="2013-05-20T20:19:00Z">
-              <w:r>
-                <w:rPr>
-                  <w:lang w:val="en-US"/>
-                </w:rPr>
-                <w:t>Rui Ganhoto</w:t>
-              </w:r>
-            </w:ins>
+            <w:r>
+              <w:rPr>
+                <w:lang w:val="en-US"/>
+              </w:rPr>
+              <w:t>Rui Ganhoto</w:t>
+            </w:r>
           </w:p>
         </w:tc>
         <w:tc>
@@ -3966,18 +3939,15 @@
               <w:keepNext/>
               <w:jc w:val="center"/>
               <w:rPr>
-                <w:ins w:id="25" w:author="Rui Ganhoto" w:date="2013-05-20T20:19:00Z"/>
                 <w:lang w:val="en-US"/>
               </w:rPr>
             </w:pPr>
-            <w:ins w:id="26" w:author="Rui Ganhoto" w:date="2013-05-20T20:19:00Z">
-              <w:r>
-                <w:rPr>
-                  <w:lang w:val="en-US"/>
-                </w:rPr>
-                <w:t>Ready for Approval</w:t>
-              </w:r>
-            </w:ins>
+            <w:r>
+              <w:rPr>
+                <w:lang w:val="en-US"/>
+              </w:rPr>
+              <w:t>Ready for Approval</w:t>
+            </w:r>
           </w:p>
         </w:tc>
       </w:tr>
@@ -3989,13 +3959,20 @@
           </w:tcPr>
           <w:p>
             <w:pPr>
-              <w:pStyle w:val="NoSpacing"/>
+              <w:pStyle w:val="SemEspaamento"/>
               <w:jc w:val="center"/>
               <w:rPr>
                 <w:rFonts w:eastAsiaTheme="minorHAnsi"/>
                 <w:lang w:val="en-US"/>
               </w:rPr>
             </w:pPr>
+            <w:r>
+              <w:rPr>
+                <w:rFonts w:eastAsiaTheme="minorHAnsi"/>
+                <w:lang w:val="en-US"/>
+              </w:rPr>
+              <w:t>21-05-2013</w:t>
+            </w:r>
           </w:p>
         </w:tc>
         <w:tc>
@@ -4010,6 +3987,12 @@
                 <w:lang w:val="en-US"/>
               </w:rPr>
             </w:pPr>
+            <w:r>
+              <w:rPr>
+                <w:lang w:val="en-US"/>
+              </w:rPr>
+              <w:t>Versions corrected. Baselined</w:t>
+            </w:r>
           </w:p>
         </w:tc>
         <w:tc>
@@ -4024,6 +4007,12 @@
                 <w:lang w:val="en-US"/>
               </w:rPr>
             </w:pPr>
+            <w:r>
+              <w:rPr>
+                <w:lang w:val="en-US"/>
+              </w:rPr>
+              <w:t>Filipe Brandão</w:t>
+            </w:r>
           </w:p>
         </w:tc>
         <w:tc>
@@ -4038,6 +4027,12 @@
                 <w:lang w:val="en-US"/>
               </w:rPr>
             </w:pPr>
+            <w:r>
+              <w:rPr>
+                <w:lang w:val="en-US"/>
+              </w:rPr>
+              <w:t>1.0</w:t>
+            </w:r>
           </w:p>
         </w:tc>
         <w:tc>
@@ -4067,6 +4062,14 @@
                 <w:lang w:val="en-US"/>
               </w:rPr>
             </w:pPr>
+            <w:r>
+              <w:rPr>
+                <w:lang w:val="en-US"/>
+              </w:rPr>
+              <w:t>Baselined</w:t>
+            </w:r>
+            <w:bookmarkStart w:id="9" w:name="_GoBack"/>
+            <w:bookmarkEnd w:id="9"/>
           </w:p>
         </w:tc>
       </w:tr>
@@ -4078,7 +4081,7 @@
           </w:tcPr>
           <w:p>
             <w:pPr>
-              <w:pStyle w:val="NoSpacing"/>
+              <w:pStyle w:val="SemEspaamento"/>
               <w:jc w:val="center"/>
               <w:rPr>
                 <w:rFonts w:eastAsiaTheme="minorHAnsi"/>
@@ -4168,12 +4171,12 @@
     </w:tbl>
     <w:p>
       <w:pPr>
-        <w:pStyle w:val="Caption"/>
-        <w:rPr>
-          <w:lang w:val="en-US"/>
-        </w:rPr>
-      </w:pPr>
-      <w:bookmarkStart w:id="27" w:name="_Toc356810344"/>
+        <w:pStyle w:val="Legenda"/>
+        <w:rPr>
+          <w:lang w:val="en-US"/>
+        </w:rPr>
+      </w:pPr>
+      <w:bookmarkStart w:id="10" w:name="_Toc356810344"/>
       <w:r>
         <w:rPr>
           <w:lang w:val="en-US"/>
@@ -4211,7 +4214,7 @@
         </w:rPr>
         <w:t>: Version history</w:t>
       </w:r>
-      <w:bookmarkEnd w:id="27"/>
+      <w:bookmarkEnd w:id="10"/>
     </w:p>
     <w:p>
       <w:pPr>
@@ -4227,7 +4230,7 @@
           <w:lang w:val="en-US"/>
         </w:rPr>
         <w:sectPr>
-          <w:footerReference w:type="default" r:id="rId15"/>
+          <w:footerReference w:type="default" r:id="rId13"/>
           <w:pgSz w:w="11906" w:h="16838"/>
           <w:pgMar w:top="1417" w:right="1701" w:bottom="1417" w:left="1701" w:header="708" w:footer="708" w:gutter="0"/>
           <w:pgNumType w:fmt="lowerRoman" w:start="1"/>
@@ -4238,7 +4241,7 @@
     </w:p>
     <w:p>
       <w:pPr>
-        <w:pStyle w:val="Heading1"/>
+        <w:pStyle w:val="Cabealho1"/>
         <w:numPr>
           <w:ilvl w:val="0"/>
           <w:numId w:val="1"/>
@@ -4247,7 +4250,7 @@
           <w:lang w:val="en-US"/>
         </w:rPr>
       </w:pPr>
-      <w:bookmarkStart w:id="28" w:name="_Toc356810332"/>
+      <w:bookmarkStart w:id="11" w:name="_Toc356810332"/>
       <w:r>
         <w:rPr>
           <w:lang w:val="en-US"/>
@@ -4255,11 +4258,11 @@
         <w:lastRenderedPageBreak/>
         <w:t>Week Activities</w:t>
       </w:r>
-      <w:bookmarkEnd w:id="28"/>
+      <w:bookmarkEnd w:id="11"/>
     </w:p>
     <w:p>
       <w:pPr>
-        <w:pStyle w:val="Heading1"/>
+        <w:pStyle w:val="Cabealho1"/>
         <w:numPr>
           <w:ilvl w:val="1"/>
           <w:numId w:val="1"/>
@@ -4269,18 +4272,18 @@
           <w:lang w:val="en-US"/>
         </w:rPr>
       </w:pPr>
-      <w:bookmarkStart w:id="29" w:name="_Toc356810333"/>
+      <w:bookmarkStart w:id="12" w:name="_Toc356810333"/>
       <w:r>
         <w:rPr>
           <w:lang w:val="en-US"/>
         </w:rPr>
         <w:t>Work Executed</w:t>
       </w:r>
-      <w:bookmarkEnd w:id="29"/>
+      <w:bookmarkEnd w:id="12"/>
     </w:p>
     <w:p>
       <w:pPr>
-        <w:pStyle w:val="ListParagraph"/>
+        <w:pStyle w:val="PargrafodaLista"/>
         <w:numPr>
           <w:ilvl w:val="0"/>
           <w:numId w:val="21"/>
@@ -4299,7 +4302,7 @@
     </w:p>
     <w:p>
       <w:pPr>
-        <w:pStyle w:val="ListParagraph"/>
+        <w:pStyle w:val="PargrafodaLista"/>
         <w:numPr>
           <w:ilvl w:val="0"/>
           <w:numId w:val="21"/>
@@ -4318,7 +4321,7 @@
     </w:p>
     <w:p>
       <w:pPr>
-        <w:pStyle w:val="ListParagraph"/>
+        <w:pStyle w:val="PargrafodaLista"/>
         <w:numPr>
           <w:ilvl w:val="0"/>
           <w:numId w:val="21"/>
@@ -4349,7 +4352,7 @@
     </w:p>
     <w:p>
       <w:pPr>
-        <w:pStyle w:val="ListParagraph"/>
+        <w:pStyle w:val="PargrafodaLista"/>
         <w:numPr>
           <w:ilvl w:val="0"/>
           <w:numId w:val="21"/>
@@ -4380,7 +4383,7 @@
     </w:p>
     <w:p>
       <w:pPr>
-        <w:pStyle w:val="ListParagraph"/>
+        <w:pStyle w:val="PargrafodaLista"/>
         <w:numPr>
           <w:ilvl w:val="0"/>
           <w:numId w:val="21"/>
@@ -4411,7 +4414,7 @@
     </w:p>
     <w:p>
       <w:pPr>
-        <w:pStyle w:val="ListParagraph"/>
+        <w:pStyle w:val="PargrafodaLista"/>
         <w:numPr>
           <w:ilvl w:val="0"/>
           <w:numId w:val="21"/>
@@ -4442,7 +4445,7 @@
     </w:p>
     <w:p>
       <w:pPr>
-        <w:pStyle w:val="ListParagraph"/>
+        <w:pStyle w:val="PargrafodaLista"/>
         <w:numPr>
           <w:ilvl w:val="0"/>
           <w:numId w:val="21"/>
@@ -4461,7 +4464,7 @@
     </w:p>
     <w:p>
       <w:pPr>
-        <w:pStyle w:val="ListParagraph"/>
+        <w:pStyle w:val="PargrafodaLista"/>
         <w:numPr>
           <w:ilvl w:val="0"/>
           <w:numId w:val="21"/>
@@ -4480,7 +4483,7 @@
     </w:p>
     <w:p>
       <w:pPr>
-        <w:pStyle w:val="ListParagraph"/>
+        <w:pStyle w:val="PargrafodaLista"/>
         <w:numPr>
           <w:ilvl w:val="0"/>
           <w:numId w:val="21"/>
@@ -4499,7 +4502,7 @@
     </w:p>
     <w:p>
       <w:pPr>
-        <w:pStyle w:val="ListParagraph"/>
+        <w:pStyle w:val="PargrafodaLista"/>
         <w:numPr>
           <w:ilvl w:val="0"/>
           <w:numId w:val="21"/>
@@ -4512,7 +4515,7 @@
     </w:p>
     <w:p>
       <w:pPr>
-        <w:pStyle w:val="Heading1"/>
+        <w:pStyle w:val="Cabealho1"/>
         <w:numPr>
           <w:ilvl w:val="1"/>
           <w:numId w:val="1"/>
@@ -4522,46 +4525,46 @@
           <w:lang w:val="en-US"/>
         </w:rPr>
       </w:pPr>
-      <w:bookmarkStart w:id="30" w:name="_Toc354956861"/>
-      <w:bookmarkStart w:id="31" w:name="_Toc355014426"/>
-      <w:bookmarkStart w:id="32" w:name="_Toc354956862"/>
-      <w:bookmarkStart w:id="33" w:name="_Toc355014427"/>
-      <w:bookmarkStart w:id="34" w:name="_Toc354956863"/>
-      <w:bookmarkStart w:id="35" w:name="_Toc355014428"/>
-      <w:bookmarkStart w:id="36" w:name="_Toc354956864"/>
-      <w:bookmarkStart w:id="37" w:name="_Toc355014429"/>
-      <w:bookmarkStart w:id="38" w:name="_Toc354956865"/>
-      <w:bookmarkStart w:id="39" w:name="_Toc355014430"/>
-      <w:bookmarkStart w:id="40" w:name="_Toc354956866"/>
-      <w:bookmarkStart w:id="41" w:name="_Toc355014431"/>
-      <w:bookmarkStart w:id="42" w:name="_Toc354956867"/>
-      <w:bookmarkStart w:id="43" w:name="_Toc355014432"/>
-      <w:bookmarkStart w:id="44" w:name="_Toc354956868"/>
-      <w:bookmarkStart w:id="45" w:name="_Toc355014433"/>
-      <w:bookmarkStart w:id="46" w:name="_Toc356810334"/>
-      <w:bookmarkEnd w:id="30"/>
-      <w:bookmarkEnd w:id="31"/>
-      <w:bookmarkEnd w:id="32"/>
-      <w:bookmarkEnd w:id="33"/>
-      <w:bookmarkEnd w:id="34"/>
-      <w:bookmarkEnd w:id="35"/>
-      <w:bookmarkEnd w:id="36"/>
-      <w:bookmarkEnd w:id="37"/>
-      <w:bookmarkEnd w:id="38"/>
-      <w:bookmarkEnd w:id="39"/>
-      <w:bookmarkEnd w:id="40"/>
-      <w:bookmarkEnd w:id="41"/>
-      <w:bookmarkEnd w:id="42"/>
-      <w:bookmarkEnd w:id="43"/>
-      <w:bookmarkEnd w:id="44"/>
-      <w:bookmarkEnd w:id="45"/>
+      <w:bookmarkStart w:id="13" w:name="_Toc354956861"/>
+      <w:bookmarkStart w:id="14" w:name="_Toc355014426"/>
+      <w:bookmarkStart w:id="15" w:name="_Toc354956862"/>
+      <w:bookmarkStart w:id="16" w:name="_Toc355014427"/>
+      <w:bookmarkStart w:id="17" w:name="_Toc354956863"/>
+      <w:bookmarkStart w:id="18" w:name="_Toc355014428"/>
+      <w:bookmarkStart w:id="19" w:name="_Toc354956864"/>
+      <w:bookmarkStart w:id="20" w:name="_Toc355014429"/>
+      <w:bookmarkStart w:id="21" w:name="_Toc354956865"/>
+      <w:bookmarkStart w:id="22" w:name="_Toc355014430"/>
+      <w:bookmarkStart w:id="23" w:name="_Toc354956866"/>
+      <w:bookmarkStart w:id="24" w:name="_Toc355014431"/>
+      <w:bookmarkStart w:id="25" w:name="_Toc354956867"/>
+      <w:bookmarkStart w:id="26" w:name="_Toc355014432"/>
+      <w:bookmarkStart w:id="27" w:name="_Toc354956868"/>
+      <w:bookmarkStart w:id="28" w:name="_Toc355014433"/>
+      <w:bookmarkStart w:id="29" w:name="_Toc356810334"/>
+      <w:bookmarkEnd w:id="13"/>
+      <w:bookmarkEnd w:id="14"/>
+      <w:bookmarkEnd w:id="15"/>
+      <w:bookmarkEnd w:id="16"/>
+      <w:bookmarkEnd w:id="17"/>
+      <w:bookmarkEnd w:id="18"/>
+      <w:bookmarkEnd w:id="19"/>
+      <w:bookmarkEnd w:id="20"/>
+      <w:bookmarkEnd w:id="21"/>
+      <w:bookmarkEnd w:id="22"/>
+      <w:bookmarkEnd w:id="23"/>
+      <w:bookmarkEnd w:id="24"/>
+      <w:bookmarkEnd w:id="25"/>
+      <w:bookmarkEnd w:id="26"/>
+      <w:bookmarkEnd w:id="27"/>
+      <w:bookmarkEnd w:id="28"/>
       <w:r>
         <w:rPr>
           <w:lang w:val="en-US"/>
         </w:rPr>
         <w:t>Work Analyses</w:t>
       </w:r>
-      <w:bookmarkEnd w:id="46"/>
+      <w:bookmarkEnd w:id="29"/>
     </w:p>
     <w:p>
       <w:pPr>
@@ -4634,7 +4637,7 @@
     </w:p>
     <w:p>
       <w:pPr>
-        <w:pStyle w:val="Heading1"/>
+        <w:pStyle w:val="Cabealho1"/>
         <w:numPr>
           <w:ilvl w:val="1"/>
           <w:numId w:val="1"/>
@@ -4644,18 +4647,18 @@
           <w:lang w:val="en-US"/>
         </w:rPr>
       </w:pPr>
-      <w:bookmarkStart w:id="47" w:name="_Toc356810335"/>
+      <w:bookmarkStart w:id="30" w:name="_Toc356810335"/>
       <w:r>
         <w:rPr>
           <w:lang w:val="en-US"/>
         </w:rPr>
         <w:t>Achievements</w:t>
       </w:r>
-      <w:bookmarkEnd w:id="47"/>
+      <w:bookmarkEnd w:id="30"/>
     </w:p>
     <w:p>
       <w:pPr>
-        <w:pStyle w:val="ListParagraph"/>
+        <w:pStyle w:val="PargrafodaLista"/>
         <w:numPr>
           <w:ilvl w:val="0"/>
           <w:numId w:val="22"/>
@@ -4679,7 +4682,7 @@
     </w:p>
     <w:p>
       <w:pPr>
-        <w:pStyle w:val="ListParagraph"/>
+        <w:pStyle w:val="PargrafodaLista"/>
         <w:numPr>
           <w:ilvl w:val="0"/>
           <w:numId w:val="22"/>
@@ -4697,7 +4700,7 @@
     </w:p>
     <w:p>
       <w:pPr>
-        <w:pStyle w:val="ListParagraph"/>
+        <w:pStyle w:val="PargrafodaLista"/>
         <w:numPr>
           <w:ilvl w:val="0"/>
           <w:numId w:val="22"/>
@@ -4733,7 +4736,7 @@
     </w:p>
     <w:p>
       <w:pPr>
-        <w:pStyle w:val="Heading1"/>
+        <w:pStyle w:val="Cabealho1"/>
         <w:numPr>
           <w:ilvl w:val="0"/>
           <w:numId w:val="1"/>
@@ -4743,14 +4746,14 @@
           <w:lang w:val="en-US"/>
         </w:rPr>
       </w:pPr>
-      <w:bookmarkStart w:id="48" w:name="_Toc356810336"/>
+      <w:bookmarkStart w:id="31" w:name="_Toc356810336"/>
       <w:r>
         <w:rPr>
           <w:lang w:val="en-US"/>
         </w:rPr>
         <w:t>Impediments</w:t>
       </w:r>
-      <w:bookmarkEnd w:id="48"/>
+      <w:bookmarkEnd w:id="31"/>
     </w:p>
     <w:p>
       <w:pPr>
@@ -4767,7 +4770,7 @@
     </w:p>
     <w:p>
       <w:pPr>
-        <w:pStyle w:val="Heading1"/>
+        <w:pStyle w:val="Cabealho1"/>
         <w:numPr>
           <w:ilvl w:val="0"/>
           <w:numId w:val="1"/>
@@ -4777,7 +4780,7 @@
           <w:lang w:val="en-US"/>
         </w:rPr>
       </w:pPr>
-      <w:bookmarkStart w:id="49" w:name="_Toc356810337"/>
+      <w:bookmarkStart w:id="32" w:name="_Toc356810337"/>
       <w:r>
         <w:rPr>
           <w:lang w:val="en-US"/>
@@ -4785,11 +4788,11 @@
         <w:lastRenderedPageBreak/>
         <w:t>Plans For Next Week</w:t>
       </w:r>
-      <w:bookmarkEnd w:id="49"/>
+      <w:bookmarkEnd w:id="32"/>
     </w:p>
     <w:p>
       <w:pPr>
-        <w:pStyle w:val="ListParagraph"/>
+        <w:pStyle w:val="PargrafodaLista"/>
         <w:numPr>
           <w:ilvl w:val="0"/>
           <w:numId w:val="23"/>
@@ -4807,7 +4810,7 @@
     </w:p>
     <w:p>
       <w:pPr>
-        <w:pStyle w:val="ListParagraph"/>
+        <w:pStyle w:val="PargrafodaLista"/>
         <w:numPr>
           <w:ilvl w:val="0"/>
           <w:numId w:val="23"/>
@@ -4825,7 +4828,7 @@
     </w:p>
     <w:p>
       <w:pPr>
-        <w:pStyle w:val="ListParagraph"/>
+        <w:pStyle w:val="PargrafodaLista"/>
         <w:numPr>
           <w:ilvl w:val="0"/>
           <w:numId w:val="23"/>
@@ -4849,7 +4852,7 @@
     </w:p>
     <w:p>
       <w:pPr>
-        <w:pStyle w:val="Heading1"/>
+        <w:pStyle w:val="Cabealho1"/>
         <w:numPr>
           <w:ilvl w:val="0"/>
           <w:numId w:val="1"/>
@@ -4858,18 +4861,18 @@
           <w:lang w:val="en-US"/>
         </w:rPr>
       </w:pPr>
-      <w:bookmarkStart w:id="50" w:name="_Toc354956875"/>
-      <w:bookmarkStart w:id="51" w:name="_Toc355014440"/>
-      <w:bookmarkStart w:id="52" w:name="_Toc356810338"/>
-      <w:bookmarkEnd w:id="50"/>
-      <w:bookmarkEnd w:id="51"/>
+      <w:bookmarkStart w:id="33" w:name="_Toc354956875"/>
+      <w:bookmarkStart w:id="34" w:name="_Toc355014440"/>
+      <w:bookmarkStart w:id="35" w:name="_Toc356810338"/>
+      <w:bookmarkEnd w:id="33"/>
+      <w:bookmarkEnd w:id="34"/>
       <w:r>
         <w:rPr>
           <w:lang w:val="en-US"/>
         </w:rPr>
         <w:t>Progress</w:t>
       </w:r>
-      <w:bookmarkEnd w:id="52"/>
+      <w:bookmarkEnd w:id="35"/>
     </w:p>
     <w:p>
       <w:pPr>
@@ -4880,7 +4883,7 @@
     </w:p>
     <w:p>
       <w:pPr>
-        <w:pStyle w:val="Heading1"/>
+        <w:pStyle w:val="Cabealho1"/>
         <w:numPr>
           <w:ilvl w:val="1"/>
           <w:numId w:val="1"/>
@@ -4889,14 +4892,14 @@
           <w:lang w:val="en-US"/>
         </w:rPr>
       </w:pPr>
-      <w:bookmarkStart w:id="53" w:name="_Toc356810339"/>
+      <w:bookmarkStart w:id="36" w:name="_Toc356810339"/>
       <w:r>
         <w:rPr>
           <w:lang w:val="en-US"/>
         </w:rPr>
         <w:t>Earned value and/or Gantt Image</w:t>
       </w:r>
-      <w:bookmarkEnd w:id="53"/>
+      <w:bookmarkEnd w:id="36"/>
     </w:p>
     <w:p>
       <w:pPr>
@@ -4927,7 +4930,7 @@
                     </pic:cNvPicPr>
                   </pic:nvPicPr>
                   <pic:blipFill>
-                    <a:blip r:embed="rId16">
+                    <a:blip r:embed="rId14">
                       <a:extLst>
                         <a:ext uri="{28A0092B-C50C-407E-A947-70E740481C1C}">
                           <a14:useLocalDpi xmlns:a14="http://schemas.microsoft.com/office/drawing/2010/main" val="0"/>
@@ -4961,7 +4964,7 @@
     </w:p>
     <w:p>
       <w:pPr>
-        <w:pStyle w:val="Caption"/>
+        <w:pStyle w:val="Legenda"/>
         <w:tabs>
           <w:tab w:val="left" w:pos="967"/>
           <w:tab w:val="center" w:pos="4252"/>
@@ -4982,7 +4985,7 @@
         </w:rPr>
         <w:tab/>
       </w:r>
-      <w:bookmarkStart w:id="54" w:name="_Toc356810329"/>
+      <w:bookmarkStart w:id="37" w:name="_Toc356810329"/>
       <w:r>
         <w:rPr>
           <w:lang w:val="en-US"/>
@@ -5017,7 +5020,7 @@
         </w:rPr>
         <w:t>: Earned Value</w:t>
       </w:r>
-      <w:bookmarkEnd w:id="54"/>
+      <w:bookmarkEnd w:id="37"/>
     </w:p>
     <w:p>
       <w:pPr>
@@ -5130,7 +5133,7 @@
     </w:p>
     <w:p>
       <w:pPr>
-        <w:pStyle w:val="Heading1"/>
+        <w:pStyle w:val="Cabealho1"/>
         <w:numPr>
           <w:ilvl w:val="1"/>
           <w:numId w:val="1"/>
@@ -5139,26 +5142,26 @@
           <w:lang w:val="en-US"/>
         </w:rPr>
       </w:pPr>
-      <w:bookmarkStart w:id="55" w:name="_Toc354956878"/>
-      <w:bookmarkStart w:id="56" w:name="_Toc355014443"/>
-      <w:bookmarkStart w:id="57" w:name="_Toc354956879"/>
-      <w:bookmarkStart w:id="58" w:name="_Toc355014444"/>
-      <w:bookmarkStart w:id="59" w:name="_Toc354956880"/>
-      <w:bookmarkStart w:id="60" w:name="_Toc355014445"/>
-      <w:bookmarkStart w:id="61" w:name="_Toc356810340"/>
-      <w:bookmarkEnd w:id="55"/>
-      <w:bookmarkEnd w:id="56"/>
-      <w:bookmarkEnd w:id="57"/>
-      <w:bookmarkEnd w:id="58"/>
-      <w:bookmarkEnd w:id="59"/>
-      <w:bookmarkEnd w:id="60"/>
+      <w:bookmarkStart w:id="38" w:name="_Toc354956878"/>
+      <w:bookmarkStart w:id="39" w:name="_Toc355014443"/>
+      <w:bookmarkStart w:id="40" w:name="_Toc354956879"/>
+      <w:bookmarkStart w:id="41" w:name="_Toc355014444"/>
+      <w:bookmarkStart w:id="42" w:name="_Toc354956880"/>
+      <w:bookmarkStart w:id="43" w:name="_Toc355014445"/>
+      <w:bookmarkStart w:id="44" w:name="_Toc356810340"/>
+      <w:bookmarkEnd w:id="38"/>
+      <w:bookmarkEnd w:id="39"/>
+      <w:bookmarkEnd w:id="40"/>
+      <w:bookmarkEnd w:id="41"/>
+      <w:bookmarkEnd w:id="42"/>
+      <w:bookmarkEnd w:id="43"/>
       <w:r>
         <w:rPr>
           <w:lang w:val="en-US"/>
         </w:rPr>
         <w:t>Effort by task</w:t>
       </w:r>
-      <w:bookmarkEnd w:id="61"/>
+      <w:bookmarkEnd w:id="44"/>
     </w:p>
     <w:p>
       <w:pPr>
@@ -5197,7 +5200,7 @@
                     </pic:cNvPicPr>
                   </pic:nvPicPr>
                   <pic:blipFill>
-                    <a:blip r:embed="rId17">
+                    <a:blip r:embed="rId15">
                       <a:extLst>
                         <a:ext uri="{28A0092B-C50C-407E-A947-70E740481C1C}">
                           <a14:useLocalDpi xmlns:a14="http://schemas.microsoft.com/office/drawing/2010/main" val="0"/>
@@ -5231,13 +5234,13 @@
     </w:p>
     <w:p>
       <w:pPr>
-        <w:pStyle w:val="Caption"/>
+        <w:pStyle w:val="Legenda"/>
         <w:jc w:val="center"/>
         <w:rPr>
           <w:lang w:val="en-US"/>
         </w:rPr>
       </w:pPr>
-      <w:bookmarkStart w:id="62" w:name="_Toc356810330"/>
+      <w:bookmarkStart w:id="45" w:name="_Toc356810330"/>
       <w:r>
         <w:rPr>
           <w:lang w:val="en-US"/>
@@ -5272,11 +5275,11 @@
         </w:rPr>
         <w:t>: Week effort by task type</w:t>
       </w:r>
-      <w:bookmarkEnd w:id="62"/>
+      <w:bookmarkEnd w:id="45"/>
     </w:p>
     <w:p>
       <w:pPr>
-        <w:pStyle w:val="Heading1"/>
+        <w:pStyle w:val="Cabealho1"/>
         <w:numPr>
           <w:ilvl w:val="1"/>
           <w:numId w:val="1"/>
@@ -5285,14 +5288,14 @@
           <w:lang w:val="en-US"/>
         </w:rPr>
       </w:pPr>
-      <w:bookmarkStart w:id="63" w:name="_Toc356810341"/>
+      <w:bookmarkStart w:id="46" w:name="_Toc356810341"/>
       <w:r>
         <w:rPr>
           <w:lang w:val="en-US"/>
         </w:rPr>
         <w:t>Individual effort</w:t>
       </w:r>
-      <w:bookmarkEnd w:id="63"/>
+      <w:bookmarkEnd w:id="46"/>
     </w:p>
     <w:p>
       <w:pPr>
@@ -5321,7 +5324,7 @@
                     </pic:cNvPicPr>
                   </pic:nvPicPr>
                   <pic:blipFill>
-                    <a:blip r:embed="rId18">
+                    <a:blip r:embed="rId16">
                       <a:extLst>
                         <a:ext uri="{28A0092B-C50C-407E-A947-70E740481C1C}">
                           <a14:useLocalDpi xmlns:a14="http://schemas.microsoft.com/office/drawing/2010/main" val="0"/>
@@ -5355,13 +5358,13 @@
     </w:p>
     <w:p>
       <w:pPr>
-        <w:pStyle w:val="Caption"/>
+        <w:pStyle w:val="Legenda"/>
         <w:jc w:val="center"/>
         <w:rPr>
           <w:lang w:val="en-US"/>
         </w:rPr>
       </w:pPr>
-      <w:bookmarkStart w:id="64" w:name="_Toc356810331"/>
+      <w:bookmarkStart w:id="47" w:name="_Toc356810331"/>
       <w:r>
         <w:rPr>
           <w:lang w:val="en-US"/>
@@ -5396,7 +5399,7 @@
         </w:rPr>
         <w:t>: Week effort by team member</w:t>
       </w:r>
-      <w:bookmarkEnd w:id="64"/>
+      <w:bookmarkEnd w:id="47"/>
     </w:p>
     <w:p>
       <w:pPr>
@@ -5421,7 +5424,7 @@
     </w:p>
     <w:tbl>
       <w:tblPr>
-        <w:tblStyle w:val="TableGrid"/>
+        <w:tblStyle w:val="Tabelacomgrelha"/>
         <w:tblW w:w="0" w:type="auto"/>
         <w:jc w:val="center"/>
         <w:tblLook w:val="04A0" w:firstRow="1" w:lastRow="0" w:firstColumn="1" w:lastColumn="0" w:noHBand="0" w:noVBand="1"/>
@@ -5703,13 +5706,13 @@
     </w:tbl>
     <w:p>
       <w:pPr>
-        <w:pStyle w:val="Caption"/>
+        <w:pStyle w:val="Legenda"/>
         <w:jc w:val="center"/>
         <w:rPr>
           <w:lang w:val="en-US"/>
         </w:rPr>
       </w:pPr>
-      <w:bookmarkStart w:id="65" w:name="_Toc356810345"/>
+      <w:bookmarkStart w:id="48" w:name="_Toc356810345"/>
       <w:r>
         <w:rPr>
           <w:lang w:val="en-US"/>
@@ -5744,11 +5747,11 @@
         </w:rPr>
         <w:t>: Log of individual effort</w:t>
       </w:r>
-      <w:bookmarkEnd w:id="65"/>
+      <w:bookmarkEnd w:id="48"/>
     </w:p>
     <w:p>
       <w:pPr>
-        <w:pStyle w:val="Heading1"/>
+        <w:pStyle w:val="Cabealho1"/>
         <w:numPr>
           <w:ilvl w:val="0"/>
           <w:numId w:val="1"/>
@@ -5757,14 +5760,14 @@
           <w:lang w:val="en-US"/>
         </w:rPr>
       </w:pPr>
-      <w:bookmarkStart w:id="66" w:name="_Toc356810342"/>
+      <w:bookmarkStart w:id="49" w:name="_Toc356810342"/>
       <w:r>
         <w:rPr>
           <w:lang w:val="en-US"/>
         </w:rPr>
         <w:t>Individual log</w:t>
       </w:r>
-      <w:bookmarkEnd w:id="66"/>
+      <w:bookmarkEnd w:id="49"/>
     </w:p>
     <w:p>
       <w:pPr>
@@ -7928,8 +7931,6 @@
         </w:rPr>
         <w:t>Weekly Report 10 Approval and Risk Assessment</w:t>
       </w:r>
-      <w:bookmarkStart w:id="67" w:name="_GoBack"/>
-      <w:bookmarkEnd w:id="67"/>
       <w:r>
         <w:rPr>
           <w:rFonts w:ascii="Arial" w:hAnsi="Arial" w:cs="Arial"/>
@@ -7949,7 +7950,7 @@
       </w:r>
     </w:p>
     <w:sectPr>
-      <w:footerReference w:type="first" r:id="rId19"/>
+      <w:footerReference w:type="first" r:id="rId17"/>
       <w:pgSz w:w="11906" w:h="16838"/>
       <w:pgMar w:top="1417" w:right="1701" w:bottom="1417" w:left="1701" w:header="708" w:footer="708" w:gutter="0"/>
       <w:pgNumType w:start="1"/>
@@ -7961,33 +7962,6 @@
 </w:document>
 </file>
 
-<file path=word/comments.xml><?xml version="1.0" encoding="utf-8"?>
-<w:comments xmlns:wpc="http://schemas.microsoft.com/office/word/2010/wordprocessingCanvas" xmlns:mc="http://schemas.openxmlformats.org/markup-compatibility/2006" xmlns:o="urn:schemas-microsoft-com:office:office" xmlns:r="http://schemas.openxmlformats.org/officeDocument/2006/relationships" xmlns:m="http://schemas.openxmlformats.org/officeDocument/2006/math" xmlns:v="urn:schemas-microsoft-com:vml" xmlns:wp14="http://schemas.microsoft.com/office/word/2010/wordprocessingDrawing" xmlns:wp="http://schemas.openxmlformats.org/drawingml/2006/wordprocessingDrawing" xmlns:w10="urn:schemas-microsoft-com:office:word" xmlns:w="http://schemas.openxmlformats.org/wordprocessingml/2006/main" xmlns:w14="http://schemas.microsoft.com/office/word/2010/wordml" xmlns:w15="http://schemas.microsoft.com/office/word/2012/wordml" xmlns:wpg="http://schemas.microsoft.com/office/word/2010/wordprocessingGroup" xmlns:wpi="http://schemas.microsoft.com/office/word/2010/wordprocessingInk" xmlns:wne="http://schemas.microsoft.com/office/word/2006/wordml" xmlns:wps="http://schemas.microsoft.com/office/word/2010/wordprocessingShape" mc:Ignorable="w14 w15 wp14">
-  <w:comment w:id="14" w:author="Rui Ganhoto" w:date="2013-05-20T20:19:00Z" w:initials="RG">
-    <w:p>
-      <w:pPr>
-        <w:pStyle w:val="CommentText"/>
-      </w:pPr>
-      <w:r>
-        <w:rPr>
-          <w:rStyle w:val="CommentReference"/>
-        </w:rPr>
-        <w:annotationRef/>
-      </w:r>
-      <w:r>
-        <w:t>After Minor Corrections, Change version to 0.3 Pls</w:t>
-      </w:r>
-    </w:p>
-  </w:comment>
-</w:comments>
-</file>
-
-<file path=word/commentsExtended.xml><?xml version="1.0" encoding="utf-8"?>
-<w15:commentsEx xmlns:wpc="http://schemas.microsoft.com/office/word/2010/wordprocessingCanvas" xmlns:mc="http://schemas.openxmlformats.org/markup-compatibility/2006" xmlns:o="urn:schemas-microsoft-com:office:office" xmlns:r="http://schemas.openxmlformats.org/officeDocument/2006/relationships" xmlns:m="http://schemas.openxmlformats.org/officeDocument/2006/math" xmlns:v="urn:schemas-microsoft-com:vml" xmlns:wp14="http://schemas.microsoft.com/office/word/2010/wordprocessingDrawing" xmlns:wp="http://schemas.openxmlformats.org/drawingml/2006/wordprocessingDrawing" xmlns:w10="urn:schemas-microsoft-com:office:word" xmlns:w="http://schemas.openxmlformats.org/wordprocessingml/2006/main" xmlns:w14="http://schemas.microsoft.com/office/word/2010/wordml" xmlns:w15="http://schemas.microsoft.com/office/word/2012/wordml" xmlns:wpg="http://schemas.microsoft.com/office/word/2010/wordprocessingGroup" xmlns:wpi="http://schemas.microsoft.com/office/word/2010/wordprocessingInk" xmlns:wne="http://schemas.microsoft.com/office/word/2006/wordml" xmlns:wps="http://schemas.microsoft.com/office/word/2010/wordprocessingShape" mc:Ignorable="w14 w15 wp14">
-  <w15:commentEx w15:paraId="0BDBF329" w15:done="0"/>
-</w15:commentsEx>
-</file>
-
 <file path=word/endnotes.xml><?xml version="1.0" encoding="utf-8"?>
 <w:endnotes xmlns:wpc="http://schemas.microsoft.com/office/word/2010/wordprocessingCanvas" xmlns:mc="http://schemas.openxmlformats.org/markup-compatibility/2006" xmlns:o="urn:schemas-microsoft-com:office:office" xmlns:r="http://schemas.openxmlformats.org/officeDocument/2006/relationships" xmlns:m="http://schemas.openxmlformats.org/officeDocument/2006/math" xmlns:v="urn:schemas-microsoft-com:vml" xmlns:wp14="http://schemas.microsoft.com/office/word/2010/wordprocessingDrawing" xmlns:wp="http://schemas.openxmlformats.org/drawingml/2006/wordprocessingDrawing" xmlns:w10="urn:schemas-microsoft-com:office:word" xmlns:w="http://schemas.openxmlformats.org/wordprocessingml/2006/main" xmlns:w14="http://schemas.microsoft.com/office/word/2010/wordml" xmlns:w15="http://schemas.microsoft.com/office/word/2012/wordml" xmlns:wpg="http://schemas.microsoft.com/office/word/2010/wordprocessingGroup" xmlns:wpi="http://schemas.microsoft.com/office/word/2010/wordprocessingInk" xmlns:wne="http://schemas.microsoft.com/office/word/2006/wordml" xmlns:wps="http://schemas.microsoft.com/office/word/2010/wordprocessingShape" mc:Ignorable="w14 w15 wp14">
   <w:endnote w:type="separator" w:id="-1">
@@ -8017,7 +7991,7 @@
 <w:ftr xmlns:wpc="http://schemas.microsoft.com/office/word/2010/wordprocessingCanvas" xmlns:mc="http://schemas.openxmlformats.org/markup-compatibility/2006" xmlns:o="urn:schemas-microsoft-com:office:office" xmlns:r="http://schemas.openxmlformats.org/officeDocument/2006/relationships" xmlns:m="http://schemas.openxmlformats.org/officeDocument/2006/math" xmlns:v="urn:schemas-microsoft-com:vml" xmlns:wp14="http://schemas.microsoft.com/office/word/2010/wordprocessingDrawing" xmlns:wp="http://schemas.openxmlformats.org/drawingml/2006/wordprocessingDrawing" xmlns:w10="urn:schemas-microsoft-com:office:word" xmlns:w="http://schemas.openxmlformats.org/wordprocessingml/2006/main" xmlns:w14="http://schemas.microsoft.com/office/word/2010/wordml" xmlns:w15="http://schemas.microsoft.com/office/word/2012/wordml" xmlns:wpg="http://schemas.microsoft.com/office/word/2010/wordprocessingGroup" xmlns:wpi="http://schemas.microsoft.com/office/word/2010/wordprocessingInk" xmlns:wne="http://schemas.microsoft.com/office/word/2006/wordml" xmlns:wps="http://schemas.microsoft.com/office/word/2010/wordprocessingShape" mc:Ignorable="w14 w15 wp14">
   <w:p>
     <w:pPr>
-      <w:pStyle w:val="Footer"/>
+      <w:pStyle w:val="Rodap"/>
     </w:pPr>
     <w:r>
       <w:t>Projeto Soft</w:t>
@@ -8028,7 +8002,7 @@
   </w:p>
   <w:p>
     <w:pPr>
-      <w:pStyle w:val="Footer"/>
+      <w:pStyle w:val="Rodap"/>
     </w:pPr>
     <w:sdt>
       <w:sdtPr>
@@ -8058,7 +8032,7 @@
 <w:ftr xmlns:wpc="http://schemas.microsoft.com/office/word/2010/wordprocessingCanvas" xmlns:mc="http://schemas.openxmlformats.org/markup-compatibility/2006" xmlns:o="urn:schemas-microsoft-com:office:office" xmlns:r="http://schemas.openxmlformats.org/officeDocument/2006/relationships" xmlns:m="http://schemas.openxmlformats.org/officeDocument/2006/math" xmlns:v="urn:schemas-microsoft-com:vml" xmlns:wp14="http://schemas.microsoft.com/office/word/2010/wordprocessingDrawing" xmlns:wp="http://schemas.openxmlformats.org/drawingml/2006/wordprocessingDrawing" xmlns:w10="urn:schemas-microsoft-com:office:word" xmlns:w="http://schemas.openxmlformats.org/wordprocessingml/2006/main" xmlns:w14="http://schemas.microsoft.com/office/word/2010/wordml" xmlns:w15="http://schemas.microsoft.com/office/word/2012/wordml" xmlns:wpg="http://schemas.microsoft.com/office/word/2010/wordprocessingGroup" xmlns:wpi="http://schemas.microsoft.com/office/word/2010/wordprocessingInk" xmlns:wne="http://schemas.microsoft.com/office/word/2006/wordml" xmlns:wps="http://schemas.microsoft.com/office/word/2010/wordprocessingShape" mc:Ignorable="w14 w15 wp14">
   <w:p>
     <w:pPr>
-      <w:pStyle w:val="Footer"/>
+      <w:pStyle w:val="Rodap"/>
     </w:pPr>
     <w:r>
       <w:t>Projeto Software 2013</w:t>
@@ -8072,7 +8046,7 @@
   </w:p>
   <w:p>
     <w:pPr>
-      <w:pStyle w:val="Footer"/>
+      <w:pStyle w:val="Rodap"/>
       <w:tabs>
         <w:tab w:val="clear" w:pos="4252"/>
       </w:tabs>
@@ -8102,7 +8076,7 @@
 <w:ftr xmlns:wpc="http://schemas.microsoft.com/office/word/2010/wordprocessingCanvas" xmlns:mc="http://schemas.openxmlformats.org/markup-compatibility/2006" xmlns:o="urn:schemas-microsoft-com:office:office" xmlns:r="http://schemas.openxmlformats.org/officeDocument/2006/relationships" xmlns:m="http://schemas.openxmlformats.org/officeDocument/2006/math" xmlns:v="urn:schemas-microsoft-com:vml" xmlns:wp14="http://schemas.microsoft.com/office/word/2010/wordprocessingDrawing" xmlns:wp="http://schemas.openxmlformats.org/drawingml/2006/wordprocessingDrawing" xmlns:w10="urn:schemas-microsoft-com:office:word" xmlns:w="http://schemas.openxmlformats.org/wordprocessingml/2006/main" xmlns:w14="http://schemas.microsoft.com/office/word/2010/wordml" xmlns:w15="http://schemas.microsoft.com/office/word/2012/wordml" xmlns:wpg="http://schemas.microsoft.com/office/word/2010/wordprocessingGroup" xmlns:wpi="http://schemas.microsoft.com/office/word/2010/wordprocessingInk" xmlns:wne="http://schemas.microsoft.com/office/word/2006/wordml" xmlns:wps="http://schemas.microsoft.com/office/word/2010/wordprocessingShape" mc:Ignorable="w14 w15 wp14">
   <w:p>
     <w:pPr>
-      <w:pStyle w:val="Footer"/>
+      <w:pStyle w:val="Rodap"/>
     </w:pPr>
     <w:r>
       <w:t>Projeto Software 2013</w:t>
@@ -8110,7 +8084,7 @@
   </w:p>
   <w:p>
     <w:pPr>
-      <w:pStyle w:val="Footer"/>
+      <w:pStyle w:val="Rodap"/>
     </w:pPr>
     <w:sdt>
       <w:sdtPr>
@@ -8145,7 +8119,7 @@
       <w:rPr>
         <w:noProof/>
       </w:rPr>
-      <w:t>5</w:t>
+      <w:t>i</w:t>
     </w:r>
     <w:r>
       <w:rPr>
@@ -8161,7 +8135,7 @@
 <w:ftr xmlns:wpc="http://schemas.microsoft.com/office/word/2010/wordprocessingCanvas" xmlns:mc="http://schemas.openxmlformats.org/markup-compatibility/2006" xmlns:o="urn:schemas-microsoft-com:office:office" xmlns:r="http://schemas.openxmlformats.org/officeDocument/2006/relationships" xmlns:m="http://schemas.openxmlformats.org/officeDocument/2006/math" xmlns:v="urn:schemas-microsoft-com:vml" xmlns:wp14="http://schemas.microsoft.com/office/word/2010/wordprocessingDrawing" xmlns:wp="http://schemas.openxmlformats.org/drawingml/2006/wordprocessingDrawing" xmlns:w10="urn:schemas-microsoft-com:office:word" xmlns:w="http://schemas.openxmlformats.org/wordprocessingml/2006/main" xmlns:w14="http://schemas.microsoft.com/office/word/2010/wordml" xmlns:w15="http://schemas.microsoft.com/office/word/2012/wordml" xmlns:wpg="http://schemas.microsoft.com/office/word/2010/wordprocessingGroup" xmlns:wpi="http://schemas.microsoft.com/office/word/2010/wordprocessingInk" xmlns:wne="http://schemas.microsoft.com/office/word/2006/wordml" xmlns:wps="http://schemas.microsoft.com/office/word/2010/wordprocessingShape" mc:Ignorable="w14 w15 wp14">
   <w:p>
     <w:pPr>
-      <w:pStyle w:val="Footer"/>
+      <w:pStyle w:val="Rodap"/>
     </w:pPr>
     <w:r>
       <w:t>Projeto Software 2013</w:t>
@@ -8175,7 +8149,7 @@
   </w:p>
   <w:p>
     <w:pPr>
-      <w:pStyle w:val="Footer"/>
+      <w:pStyle w:val="Rodap"/>
       <w:tabs>
         <w:tab w:val="clear" w:pos="4252"/>
       </w:tabs>
@@ -8251,7 +8225,7 @@
 <w:hdr xmlns:wpc="http://schemas.microsoft.com/office/word/2010/wordprocessingCanvas" xmlns:mc="http://schemas.openxmlformats.org/markup-compatibility/2006" xmlns:o="urn:schemas-microsoft-com:office:office" xmlns:r="http://schemas.openxmlformats.org/officeDocument/2006/relationships" xmlns:m="http://schemas.openxmlformats.org/officeDocument/2006/math" xmlns:v="urn:schemas-microsoft-com:vml" xmlns:wp14="http://schemas.microsoft.com/office/word/2010/wordprocessingDrawing" xmlns:wp="http://schemas.openxmlformats.org/drawingml/2006/wordprocessingDrawing" xmlns:w10="urn:schemas-microsoft-com:office:word" xmlns:w="http://schemas.openxmlformats.org/wordprocessingml/2006/main" xmlns:w14="http://schemas.microsoft.com/office/word/2010/wordml" xmlns:w15="http://schemas.microsoft.com/office/word/2012/wordml" xmlns:wpg="http://schemas.microsoft.com/office/word/2010/wordprocessingGroup" xmlns:wpi="http://schemas.microsoft.com/office/word/2010/wordprocessingInk" xmlns:wne="http://schemas.microsoft.com/office/word/2006/wordml" xmlns:wps="http://schemas.microsoft.com/office/word/2010/wordprocessingShape" mc:Ignorable="w14 w15 wp14">
   <w:p>
     <w:pPr>
-      <w:pStyle w:val="Header"/>
+      <w:pStyle w:val="Cabealho"/>
       <w:rPr>
         <w:lang w:val="en-US"/>
       </w:rPr>
@@ -8261,7 +8235,7 @@
         <w:noProof/>
       </w:rPr>
       <w:drawing>
-        <wp:anchor distT="0" distB="0" distL="114300" distR="114300" simplePos="0" relativeHeight="251657216" behindDoc="0" locked="0" layoutInCell="1" allowOverlap="1" wp14:anchorId="16D3C7A6" wp14:editId="559EDEB4">
+        <wp:anchor distT="0" distB="0" distL="114300" distR="114300" simplePos="0" relativeHeight="251656192" behindDoc="0" locked="0" layoutInCell="1" allowOverlap="1" wp14:anchorId="16D3C7A6" wp14:editId="559EDEB4">
           <wp:simplePos x="0" y="0"/>
           <wp:positionH relativeFrom="column">
             <wp:posOffset>15239</wp:posOffset>
@@ -8350,7 +8324,7 @@
   </w:p>
   <w:p>
     <w:pPr>
-      <w:pStyle w:val="Header"/>
+      <w:pStyle w:val="Cabealho"/>
       <w:rPr>
         <w:lang w:val="en-GB"/>
       </w:rPr>
@@ -8379,14 +8353,17 @@
       </w:sdtPr>
       <w:sdtEndPr/>
       <w:sdtContent>
-        <w:del w:id="0" w:author="Filipe Brandão" w:date="2013-05-20T14:50:00Z">
+        <w:del w:id="0" w:author="Filipe Brandão" w:date="2013-05-21T22:07:00Z">
           <w:r>
-            <w:delText>V0.4</w:delText>
+            <w:rPr>
+              <w:lang w:val="en-US"/>
+            </w:rPr>
+            <w:delText>V0.2</w:delText>
           </w:r>
         </w:del>
-        <w:ins w:id="1" w:author="Filipe Brandão" w:date="2013-05-20T14:50:00Z">
+        <w:ins w:id="1" w:author="Filipe Brandão" w:date="2013-05-21T22:07:00Z">
           <w:r>
-            <w:t>V0.2</w:t>
+            <w:t>V1.0</w:t>
           </w:r>
         </w:ins>
       </w:sdtContent>
@@ -8409,9 +8386,19 @@
       </w:sdtPr>
       <w:sdtEndPr/>
       <w:sdtContent>
-        <w:r>
-          <w:t>Ready for Approval</w:t>
-        </w:r>
+        <w:del w:id="2" w:author="Filipe Brandão" w:date="2013-05-21T22:08:00Z">
+          <w:r>
+            <w:rPr>
+              <w:lang w:val="en-US"/>
+            </w:rPr>
+            <w:delText>Ready for Approval</w:delText>
+          </w:r>
+        </w:del>
+        <w:ins w:id="3" w:author="Filipe Brandão" w:date="2013-05-21T22:08:00Z">
+          <w:r>
+            <w:t>Baselined</w:t>
+          </w:r>
+        </w:ins>
       </w:sdtContent>
     </w:sdt>
   </w:p>
@@ -8422,7 +8409,7 @@
 <w:hdr xmlns:wpc="http://schemas.microsoft.com/office/word/2010/wordprocessingCanvas" xmlns:mc="http://schemas.openxmlformats.org/markup-compatibility/2006" xmlns:o="urn:schemas-microsoft-com:office:office" xmlns:r="http://schemas.openxmlformats.org/officeDocument/2006/relationships" xmlns:m="http://schemas.openxmlformats.org/officeDocument/2006/math" xmlns:v="urn:schemas-microsoft-com:vml" xmlns:wp14="http://schemas.microsoft.com/office/word/2010/wordprocessingDrawing" xmlns:wp="http://schemas.openxmlformats.org/drawingml/2006/wordprocessingDrawing" xmlns:w10="urn:schemas-microsoft-com:office:word" xmlns:w="http://schemas.openxmlformats.org/wordprocessingml/2006/main" xmlns:w14="http://schemas.microsoft.com/office/word/2010/wordml" xmlns:w15="http://schemas.microsoft.com/office/word/2012/wordml" xmlns:wpg="http://schemas.microsoft.com/office/word/2010/wordprocessingGroup" xmlns:wpi="http://schemas.microsoft.com/office/word/2010/wordprocessingInk" xmlns:wne="http://schemas.microsoft.com/office/word/2006/wordml" xmlns:wps="http://schemas.microsoft.com/office/word/2010/wordprocessingShape" mc:Ignorable="w14 w15 wp14">
   <w:p>
     <w:pPr>
-      <w:pStyle w:val="Header"/>
+      <w:pStyle w:val="Cabealho"/>
       <w:rPr>
         <w:lang w:val="en-GB"/>
       </w:rPr>
@@ -8432,7 +8419,7 @@
         <w:noProof/>
       </w:rPr>
       <w:drawing>
-        <wp:anchor distT="0" distB="0" distL="114300" distR="114300" simplePos="0" relativeHeight="251662336" behindDoc="0" locked="0" layoutInCell="1" allowOverlap="1" wp14:anchorId="4AD29075" wp14:editId="0AFCB605">
+        <wp:anchor distT="0" distB="0" distL="114300" distR="114300" simplePos="0" relativeHeight="251660288" behindDoc="0" locked="0" layoutInCell="1" allowOverlap="1" wp14:anchorId="4AD29075" wp14:editId="0AFCB605">
           <wp:simplePos x="0" y="0"/>
           <wp:positionH relativeFrom="column">
             <wp:posOffset>81915</wp:posOffset>
@@ -8521,7 +8508,7 @@
   </w:p>
   <w:p>
     <w:pPr>
-      <w:pStyle w:val="Header"/>
+      <w:pStyle w:val="Cabealho"/>
       <w:rPr>
         <w:lang w:val="en-GB"/>
       </w:rPr>
@@ -8550,14 +8537,17 @@
       </w:sdtPr>
       <w:sdtEndPr/>
       <w:sdtContent>
-        <w:del w:id="2" w:author="Filipe Brandão" w:date="2013-05-20T14:50:00Z">
+        <w:del w:id="4" w:author="Filipe Brandão" w:date="2013-05-21T22:07:00Z">
           <w:r>
-            <w:delText>V0.4</w:delText>
+            <w:rPr>
+              <w:lang w:val="en-US"/>
+            </w:rPr>
+            <w:delText>V0.2</w:delText>
           </w:r>
         </w:del>
-        <w:ins w:id="3" w:author="Filipe Brandão" w:date="2013-05-20T14:50:00Z">
+        <w:ins w:id="5" w:author="Filipe Brandão" w:date="2013-05-21T22:07:00Z">
           <w:r>
-            <w:t>V0.2</w:t>
+            <w:t>V1.0</w:t>
           </w:r>
         </w:ins>
       </w:sdtContent>
@@ -8571,7 +8561,7 @@
     <w:sdt>
       <w:sdtPr>
         <w:rPr>
-          <w:lang w:val="en-GB"/>
+          <w:lang w:val="en-US"/>
         </w:rPr>
         <w:alias w:val="Estado"/>
         <w:id w:val="-1934653831"/>
@@ -8580,9 +8570,19 @@
       </w:sdtPr>
       <w:sdtEndPr/>
       <w:sdtContent>
-        <w:r>
-          <w:t>Ready for Approval</w:t>
-        </w:r>
+        <w:del w:id="6" w:author="Filipe Brandão" w:date="2013-05-21T22:08:00Z">
+          <w:r>
+            <w:rPr>
+              <w:lang w:val="en-US"/>
+            </w:rPr>
+            <w:delText>Ready for Approval</w:delText>
+          </w:r>
+        </w:del>
+        <w:ins w:id="7" w:author="Filipe Brandão" w:date="2013-05-21T22:08:00Z">
+          <w:r>
+            <w:t>Baselined</w:t>
+          </w:r>
+        </w:ins>
       </w:sdtContent>
     </w:sdt>
     <w:r>
@@ -11710,9 +11710,6 @@
 <w15:people xmlns:wpc="http://schemas.microsoft.com/office/word/2010/wordprocessingCanvas" xmlns:mc="http://schemas.openxmlformats.org/markup-compatibility/2006" xmlns:o="urn:schemas-microsoft-com:office:office" xmlns:r="http://schemas.openxmlformats.org/officeDocument/2006/relationships" xmlns:m="http://schemas.openxmlformats.org/officeDocument/2006/math" xmlns:v="urn:schemas-microsoft-com:vml" xmlns:wp14="http://schemas.microsoft.com/office/word/2010/wordprocessingDrawing" xmlns:wp="http://schemas.openxmlformats.org/drawingml/2006/wordprocessingDrawing" xmlns:w10="urn:schemas-microsoft-com:office:word" xmlns:w="http://schemas.openxmlformats.org/wordprocessingml/2006/main" xmlns:w14="http://schemas.microsoft.com/office/word/2010/wordml" xmlns:w15="http://schemas.microsoft.com/office/word/2012/wordml" xmlns:wpg="http://schemas.microsoft.com/office/word/2010/wordprocessingGroup" xmlns:wpi="http://schemas.microsoft.com/office/word/2010/wordprocessingInk" xmlns:wne="http://schemas.microsoft.com/office/word/2006/wordml" xmlns:wps="http://schemas.microsoft.com/office/word/2010/wordprocessingShape" mc:Ignorable="w14 w15 wp14">
   <w15:person w15:author="Filipe Brandão">
     <w15:presenceInfo w15:providerId="Windows Live" w15:userId="3e245dfbebaa7441"/>
-  </w15:person>
-  <w15:person w15:author="Rui Ganhoto">
-    <w15:presenceInfo w15:providerId="Windows Live" w15:userId="968e87421556deb4"/>
   </w15:person>
 </w15:people>
 </file>
@@ -12111,11 +12108,11 @@
     <w:name w:val="Normal"/>
     <w:qFormat/>
   </w:style>
-  <w:style w:type="paragraph" w:styleId="Heading1">
+  <w:style w:type="paragraph" w:styleId="Cabealho1">
     <w:name w:val="heading 1"/>
     <w:basedOn w:val="Normal"/>
     <w:next w:val="Normal"/>
-    <w:link w:val="Heading1Char"/>
+    <w:link w:val="Cabealho1Carter"/>
     <w:uiPriority w:val="9"/>
     <w:qFormat/>
     <w:rsid w:val="00906D0A"/>
@@ -12134,13 +12131,13 @@
       <w:szCs w:val="28"/>
     </w:rPr>
   </w:style>
-  <w:style w:type="character" w:default="1" w:styleId="DefaultParagraphFont">
+  <w:style w:type="character" w:default="1" w:styleId="Tipodeletrapredefinidodopargrafo">
     <w:name w:val="Default Paragraph Font"/>
     <w:uiPriority w:val="1"/>
     <w:semiHidden/>
     <w:unhideWhenUsed/>
   </w:style>
-  <w:style w:type="table" w:default="1" w:styleId="TableNormal">
+  <w:style w:type="table" w:default="1" w:styleId="Tabelanormal">
     <w:name w:val="Normal Table"/>
     <w:uiPriority w:val="99"/>
     <w:semiHidden/>
@@ -12155,16 +12152,16 @@
       </w:tblCellMar>
     </w:tblPr>
   </w:style>
-  <w:style w:type="numbering" w:default="1" w:styleId="NoList">
+  <w:style w:type="numbering" w:default="1" w:styleId="Semlista">
     <w:name w:val="No List"/>
     <w:uiPriority w:val="99"/>
     <w:semiHidden/>
     <w:unhideWhenUsed/>
   </w:style>
-  <w:style w:type="paragraph" w:styleId="Header">
+  <w:style w:type="paragraph" w:styleId="Cabealho">
     <w:name w:val="header"/>
     <w:basedOn w:val="Normal"/>
-    <w:link w:val="HeaderChar"/>
+    <w:link w:val="CabealhoCarter"/>
     <w:uiPriority w:val="99"/>
     <w:unhideWhenUsed/>
     <w:rsid w:val="00042081"/>
@@ -12176,17 +12173,17 @@
       <w:spacing w:after="0" w:line="240" w:lineRule="auto"/>
     </w:pPr>
   </w:style>
-  <w:style w:type="character" w:customStyle="1" w:styleId="HeaderChar">
-    <w:name w:val="Header Char"/>
-    <w:basedOn w:val="DefaultParagraphFont"/>
-    <w:link w:val="Header"/>
+  <w:style w:type="character" w:customStyle="1" w:styleId="CabealhoCarter">
+    <w:name w:val="Cabeçalho Caráter"/>
+    <w:basedOn w:val="Tipodeletrapredefinidodopargrafo"/>
+    <w:link w:val="Cabealho"/>
     <w:uiPriority w:val="99"/>
     <w:rsid w:val="00042081"/>
   </w:style>
-  <w:style w:type="paragraph" w:styleId="Footer">
+  <w:style w:type="paragraph" w:styleId="Rodap">
     <w:name w:val="footer"/>
     <w:basedOn w:val="Normal"/>
-    <w:link w:val="FooterChar"/>
+    <w:link w:val="RodapCarter"/>
     <w:uiPriority w:val="99"/>
     <w:unhideWhenUsed/>
     <w:rsid w:val="00042081"/>
@@ -12198,16 +12195,16 @@
       <w:spacing w:after="0" w:line="240" w:lineRule="auto"/>
     </w:pPr>
   </w:style>
-  <w:style w:type="character" w:customStyle="1" w:styleId="FooterChar">
-    <w:name w:val="Footer Char"/>
-    <w:basedOn w:val="DefaultParagraphFont"/>
-    <w:link w:val="Footer"/>
+  <w:style w:type="character" w:customStyle="1" w:styleId="RodapCarter">
+    <w:name w:val="Rodapé Caráter"/>
+    <w:basedOn w:val="Tipodeletrapredefinidodopargrafo"/>
+    <w:link w:val="Rodap"/>
     <w:uiPriority w:val="99"/>
     <w:rsid w:val="00042081"/>
   </w:style>
-  <w:style w:type="character" w:styleId="PlaceholderText">
+  <w:style w:type="character" w:styleId="TextodoMarcadordePosio">
     <w:name w:val="Placeholder Text"/>
-    <w:basedOn w:val="DefaultParagraphFont"/>
+    <w:basedOn w:val="Tipodeletrapredefinidodopargrafo"/>
     <w:uiPriority w:val="99"/>
     <w:semiHidden/>
     <w:rsid w:val="009553EC"/>
@@ -12215,10 +12212,10 @@
       <w:color w:val="808080"/>
     </w:rPr>
   </w:style>
-  <w:style w:type="paragraph" w:styleId="BalloonText">
+  <w:style w:type="paragraph" w:styleId="Textodebalo">
     <w:name w:val="Balloon Text"/>
     <w:basedOn w:val="Normal"/>
-    <w:link w:val="BalloonTextChar"/>
+    <w:link w:val="TextodebaloCarter"/>
     <w:uiPriority w:val="99"/>
     <w:semiHidden/>
     <w:unhideWhenUsed/>
@@ -12232,10 +12229,10 @@
       <w:szCs w:val="16"/>
     </w:rPr>
   </w:style>
-  <w:style w:type="character" w:customStyle="1" w:styleId="BalloonTextChar">
-    <w:name w:val="Balloon Text Char"/>
-    <w:basedOn w:val="DefaultParagraphFont"/>
-    <w:link w:val="BalloonText"/>
+  <w:style w:type="character" w:customStyle="1" w:styleId="TextodebaloCarter">
+    <w:name w:val="Texto de balão Caráter"/>
+    <w:basedOn w:val="Tipodeletrapredefinidodopargrafo"/>
+    <w:link w:val="Textodebalo"/>
     <w:uiPriority w:val="99"/>
     <w:semiHidden/>
     <w:rsid w:val="009553EC"/>
@@ -12245,9 +12242,9 @@
       <w:szCs w:val="16"/>
     </w:rPr>
   </w:style>
-  <w:style w:type="paragraph" w:styleId="NoSpacing">
+  <w:style w:type="paragraph" w:styleId="SemEspaamento">
     <w:name w:val="No Spacing"/>
-    <w:link w:val="NoSpacingChar"/>
+    <w:link w:val="SemEspaamentoCarter"/>
     <w:uiPriority w:val="1"/>
     <w:qFormat/>
     <w:rsid w:val="00906D0A"/>
@@ -12255,19 +12252,19 @@
       <w:spacing w:after="0" w:line="240" w:lineRule="auto"/>
     </w:pPr>
   </w:style>
-  <w:style w:type="character" w:customStyle="1" w:styleId="NoSpacingChar">
-    <w:name w:val="No Spacing Char"/>
-    <w:basedOn w:val="DefaultParagraphFont"/>
-    <w:link w:val="NoSpacing"/>
+  <w:style w:type="character" w:customStyle="1" w:styleId="SemEspaamentoCarter">
+    <w:name w:val="Sem Espaçamento Caráter"/>
+    <w:basedOn w:val="Tipodeletrapredefinidodopargrafo"/>
+    <w:link w:val="SemEspaamento"/>
     <w:uiPriority w:val="1"/>
     <w:rsid w:val="00906D0A"/>
     <w:rPr>
       <w:rFonts w:eastAsiaTheme="minorEastAsia"/>
     </w:rPr>
   </w:style>
-  <w:style w:type="table" w:styleId="TableGrid">
+  <w:style w:type="table" w:styleId="Tabelacomgrelha">
     <w:name w:val="Table Grid"/>
-    <w:basedOn w:val="TableNormal"/>
+    <w:basedOn w:val="Tabelanormal"/>
     <w:uiPriority w:val="59"/>
     <w:rsid w:val="00906D0A"/>
     <w:pPr>
@@ -12291,10 +12288,10 @@
       </w:tblCellMar>
     </w:tblPr>
   </w:style>
-  <w:style w:type="character" w:customStyle="1" w:styleId="Heading1Char">
-    <w:name w:val="Heading 1 Char"/>
-    <w:basedOn w:val="DefaultParagraphFont"/>
-    <w:link w:val="Heading1"/>
+  <w:style w:type="character" w:customStyle="1" w:styleId="Cabealho1Carter">
+    <w:name w:val="Cabeçalho 1 Caráter"/>
+    <w:basedOn w:val="Tipodeletrapredefinidodopargrafo"/>
+    <w:link w:val="Cabealho1"/>
     <w:uiPriority w:val="9"/>
     <w:rsid w:val="00906D0A"/>
     <w:rPr>
@@ -12306,9 +12303,9 @@
       <w:szCs w:val="28"/>
     </w:rPr>
   </w:style>
-  <w:style w:type="paragraph" w:styleId="TOCHeading">
+  <w:style w:type="paragraph" w:styleId="Cabealhodondice">
     <w:name w:val="TOC Heading"/>
-    <w:basedOn w:val="Heading1"/>
+    <w:basedOn w:val="Cabealho1"/>
     <w:next w:val="Normal"/>
     <w:uiPriority w:val="39"/>
     <w:semiHidden/>
@@ -12319,7 +12316,7 @@
       <w:outlineLvl w:val="9"/>
     </w:pPr>
   </w:style>
-  <w:style w:type="paragraph" w:styleId="Caption">
+  <w:style w:type="paragraph" w:styleId="Legenda">
     <w:name w:val="caption"/>
     <w:basedOn w:val="Normal"/>
     <w:next w:val="Normal"/>
@@ -12338,7 +12335,7 @@
       <w:szCs w:val="18"/>
     </w:rPr>
   </w:style>
-  <w:style w:type="paragraph" w:styleId="TableofFigures">
+  <w:style w:type="paragraph" w:styleId="ndicedeilustraes">
     <w:name w:val="table of figures"/>
     <w:basedOn w:val="Normal"/>
     <w:next w:val="Normal"/>
@@ -12349,9 +12346,9 @@
       <w:spacing w:after="0"/>
     </w:pPr>
   </w:style>
-  <w:style w:type="character" w:styleId="Hyperlink">
+  <w:style w:type="character" w:styleId="Hiperligao">
     <w:name w:val="Hyperlink"/>
-    <w:basedOn w:val="DefaultParagraphFont"/>
+    <w:basedOn w:val="Tipodeletrapredefinidodopargrafo"/>
     <w:uiPriority w:val="99"/>
     <w:unhideWhenUsed/>
     <w:rsid w:val="0071045A"/>
@@ -12377,7 +12374,7 @@
   </w:style>
   <w:style w:type="character" w:customStyle="1" w:styleId="xdtextbox1">
     <w:name w:val="xdtextbox1"/>
-    <w:basedOn w:val="DefaultParagraphFont"/>
+    <w:basedOn w:val="Tipodeletrapredefinidodopargrafo"/>
     <w:rsid w:val="003C28E8"/>
     <w:rPr>
       <w:color w:val="auto"/>
@@ -12385,7 +12382,7 @@
       <w:shd w:val="clear" w:color="auto" w:fill="FFFFFF"/>
     </w:rPr>
   </w:style>
-  <w:style w:type="paragraph" w:styleId="TOC1">
+  <w:style w:type="paragraph" w:styleId="ndice1">
     <w:name w:val="toc 1"/>
     <w:basedOn w:val="Normal"/>
     <w:next w:val="Normal"/>
@@ -12397,7 +12394,7 @@
       <w:spacing w:after="100"/>
     </w:pPr>
   </w:style>
-  <w:style w:type="paragraph" w:styleId="ListParagraph">
+  <w:style w:type="paragraph" w:styleId="PargrafodaLista">
     <w:name w:val="List Paragraph"/>
     <w:basedOn w:val="Normal"/>
     <w:uiPriority w:val="34"/>
@@ -12408,9 +12405,9 @@
       <w:contextualSpacing/>
     </w:pPr>
   </w:style>
-  <w:style w:type="character" w:styleId="CommentReference">
+  <w:style w:type="character" w:styleId="Refdecomentrio">
     <w:name w:val="annotation reference"/>
-    <w:basedOn w:val="DefaultParagraphFont"/>
+    <w:basedOn w:val="Tipodeletrapredefinidodopargrafo"/>
     <w:uiPriority w:val="99"/>
     <w:semiHidden/>
     <w:unhideWhenUsed/>
@@ -12420,10 +12417,10 @@
       <w:szCs w:val="16"/>
     </w:rPr>
   </w:style>
-  <w:style w:type="paragraph" w:styleId="CommentText">
+  <w:style w:type="paragraph" w:styleId="Textodecomentrio">
     <w:name w:val="annotation text"/>
     <w:basedOn w:val="Normal"/>
-    <w:link w:val="CommentTextChar"/>
+    <w:link w:val="TextodecomentrioCarter"/>
     <w:uiPriority w:val="99"/>
     <w:semiHidden/>
     <w:unhideWhenUsed/>
@@ -12436,10 +12433,10 @@
       <w:szCs w:val="20"/>
     </w:rPr>
   </w:style>
-  <w:style w:type="character" w:customStyle="1" w:styleId="CommentTextChar">
-    <w:name w:val="Comment Text Char"/>
-    <w:basedOn w:val="DefaultParagraphFont"/>
-    <w:link w:val="CommentText"/>
+  <w:style w:type="character" w:customStyle="1" w:styleId="TextodecomentrioCarter">
+    <w:name w:val="Texto de comentário Caráter"/>
+    <w:basedOn w:val="Tipodeletrapredefinidodopargrafo"/>
+    <w:link w:val="Textodecomentrio"/>
     <w:uiPriority w:val="99"/>
     <w:semiHidden/>
     <w:rsid w:val="001E2B6A"/>
@@ -12448,11 +12445,11 @@
       <w:szCs w:val="20"/>
     </w:rPr>
   </w:style>
-  <w:style w:type="paragraph" w:styleId="CommentSubject">
+  <w:style w:type="paragraph" w:styleId="Assuntodecomentrio">
     <w:name w:val="annotation subject"/>
-    <w:basedOn w:val="CommentText"/>
-    <w:next w:val="CommentText"/>
-    <w:link w:val="CommentSubjectChar"/>
+    <w:basedOn w:val="Textodecomentrio"/>
+    <w:next w:val="Textodecomentrio"/>
+    <w:link w:val="AssuntodecomentrioCarter"/>
     <w:uiPriority w:val="99"/>
     <w:semiHidden/>
     <w:unhideWhenUsed/>
@@ -12462,10 +12459,10 @@
       <w:bCs/>
     </w:rPr>
   </w:style>
-  <w:style w:type="character" w:customStyle="1" w:styleId="CommentSubjectChar">
-    <w:name w:val="Comment Subject Char"/>
-    <w:basedOn w:val="CommentTextChar"/>
-    <w:link w:val="CommentSubject"/>
+  <w:style w:type="character" w:customStyle="1" w:styleId="AssuntodecomentrioCarter">
+    <w:name w:val="Assunto de comentário Caráter"/>
+    <w:basedOn w:val="TextodecomentrioCarter"/>
+    <w:link w:val="Assuntodecomentrio"/>
     <w:uiPriority w:val="99"/>
     <w:semiHidden/>
     <w:rsid w:val="001E2B6A"/>
@@ -12786,7 +12783,7 @@
 </file>
 
 <file path=customXml/itemProps2.xml><?xml version="1.0" encoding="utf-8"?>
-<ds:datastoreItem xmlns:ds="http://schemas.openxmlformats.org/officeDocument/2006/customXml" ds:itemID="{B04911FE-7BB2-43A0-BAF4-1B5D11B67482}">
+<ds:datastoreItem xmlns:ds="http://schemas.openxmlformats.org/officeDocument/2006/customXml" ds:itemID="{A1F9A1EE-2E52-4284-BCAA-A654B5289AAF}">
   <ds:schemaRefs>
     <ds:schemaRef ds:uri="http://schemas.openxmlformats.org/officeDocument/2006/bibliography"/>
   </ds:schemaRefs>

</xml_diff>